<commit_message>
Add new color assignments to data
</commit_message>
<xml_diff>
--- a/Manuscript/Manuscript_1-3-16.docx
+++ b/Manuscript/Manuscript_1-3-16.docx
@@ -19,15 +19,7 @@
         <w:rPr>
           <w:rFonts w:cs="Times New Roman"/>
         </w:rPr>
-        <w:t>Interactions betwee</w:t>
-      </w:r>
-      <w:bookmarkStart w:id="0" w:name="_GoBack"/>
-      <w:bookmarkEnd w:id="0"/>
-      <w:r>
-        <w:rPr>
-          <w:rFonts w:cs="Times New Roman"/>
-        </w:rPr>
-        <w:t xml:space="preserve">n color and </w:t>
+        <w:t xml:space="preserve">Interactions between color and </w:t>
       </w:r>
       <w:r>
         <w:rPr>
@@ -1905,249 +1897,227 @@
         <w:rPr>
           <w:rFonts w:cs="Times New Roman"/>
         </w:rPr>
+        <w:t>coral</w:t>
+      </w:r>
+      <w:r>
+        <w:rPr>
+          <w:rFonts w:cs="Times New Roman"/>
+        </w:rPr>
+        <w:t xml:space="preserve"> populations</w:t>
+      </w:r>
+      <w:r>
+        <w:rPr>
+          <w:rFonts w:cs="Times New Roman"/>
+        </w:rPr>
+        <w:t xml:space="preserve"> including </w:t>
+      </w:r>
+      <w:proofErr w:type="spellStart"/>
+      <w:r>
+        <w:rPr>
+          <w:rFonts w:cs="Times New Roman"/>
+          <w:i/>
+        </w:rPr>
+        <w:t>Pocillopora</w:t>
+      </w:r>
+      <w:proofErr w:type="spellEnd"/>
+      <w:r>
+        <w:rPr>
+          <w:rFonts w:cs="Times New Roman"/>
+          <w:i/>
+        </w:rPr>
+        <w:t xml:space="preserve"> </w:t>
+      </w:r>
+      <w:r>
+        <w:rPr>
+          <w:rFonts w:cs="Times New Roman"/>
+        </w:rPr>
+        <w:t>spp.</w:t>
+      </w:r>
+      <w:r>
+        <w:rPr>
+          <w:rFonts w:cs="Times New Roman"/>
+        </w:rPr>
+        <w:t xml:space="preserve"> in the eastern Pacific</w:t>
+      </w:r>
+      <w:r>
+        <w:rPr>
+          <w:rFonts w:cs="Times New Roman"/>
+        </w:rPr>
+        <w:t xml:space="preserve"> (Glynn et </w:t>
+      </w:r>
+      <w:r>
+        <w:rPr>
+          <w:rFonts w:cs="Times New Roman"/>
+        </w:rPr>
+        <w:t>al. 2001</w:t>
+      </w:r>
+      <w:r>
+        <w:rPr>
+          <w:rFonts w:cs="Times New Roman"/>
+        </w:rPr>
+        <w:t>)</w:t>
+      </w:r>
+      <w:r>
+        <w:rPr>
+          <w:rFonts w:cs="Times New Roman"/>
+        </w:rPr>
+        <w:t xml:space="preserve">, </w:t>
+      </w:r>
+      <w:r>
+        <w:rPr>
+          <w:rFonts w:cs="Times New Roman"/>
+          <w:i/>
+        </w:rPr>
+        <w:t xml:space="preserve">Orbicella </w:t>
+      </w:r>
+      <w:r>
+        <w:rPr>
+          <w:rFonts w:cs="Times New Roman"/>
+        </w:rPr>
+        <w:t>spp. in the Caribbean</w:t>
+      </w:r>
+      <w:r>
+        <w:rPr>
+          <w:rFonts w:cs="Times New Roman"/>
+        </w:rPr>
+        <w:t xml:space="preserve"> (</w:t>
+      </w:r>
+      <w:proofErr w:type="spellStart"/>
+      <w:r>
+        <w:rPr>
+          <w:rFonts w:cs="Times New Roman"/>
+        </w:rPr>
+        <w:t>Thornhill</w:t>
+      </w:r>
+      <w:proofErr w:type="spellEnd"/>
+      <w:r>
+        <w:rPr>
+          <w:rFonts w:cs="Times New Roman"/>
+        </w:rPr>
+        <w:t xml:space="preserve"> et al. 2006</w:t>
+      </w:r>
+      <w:r>
+        <w:rPr>
+          <w:rFonts w:cs="Times New Roman"/>
+        </w:rPr>
+        <w:t>)</w:t>
+      </w:r>
+      <w:r>
+        <w:rPr>
+          <w:rFonts w:cs="Times New Roman"/>
+        </w:rPr>
+        <w:t xml:space="preserve">, </w:t>
+      </w:r>
+      <w:r>
+        <w:rPr>
+          <w:rFonts w:cs="Times New Roman"/>
+          <w:i/>
+        </w:rPr>
+        <w:t xml:space="preserve">Acropora </w:t>
+      </w:r>
+      <w:r>
+        <w:rPr>
+          <w:rFonts w:cs="Times New Roman"/>
+        </w:rPr>
+        <w:t>spp. in Taiwan (Chen et al. 2005) and Australia (Jones et al. 2008</w:t>
+      </w:r>
+      <w:r>
+        <w:rPr>
+          <w:rFonts w:cs="Times New Roman"/>
+        </w:rPr>
+        <w:t>)</w:t>
+      </w:r>
+      <w:r>
+        <w:rPr>
+          <w:rFonts w:cs="Times New Roman"/>
+        </w:rPr>
+        <w:t>,</w:t>
+      </w:r>
+      <w:r>
+        <w:rPr>
+          <w:rFonts w:cs="Times New Roman"/>
+        </w:rPr>
+        <w:t xml:space="preserve"> </w:t>
+      </w:r>
+      <w:r>
+        <w:rPr>
+          <w:rFonts w:cs="Times New Roman"/>
+        </w:rPr>
+        <w:t xml:space="preserve">and </w:t>
+      </w:r>
+      <w:r>
+        <w:rPr>
+          <w:rFonts w:cs="Times New Roman"/>
+          <w:i/>
+        </w:rPr>
+        <w:t xml:space="preserve">Montipora capitata </w:t>
+      </w:r>
+      <w:r>
+        <w:rPr>
+          <w:rFonts w:cs="Times New Roman"/>
+        </w:rPr>
+        <w:t>in</w:t>
+      </w:r>
+      <w:r>
+        <w:rPr>
+          <w:rFonts w:cs="Times New Roman"/>
+        </w:rPr>
+        <w:t xml:space="preserve"> </w:t>
+      </w:r>
+      <w:r>
+        <w:rPr>
+          <w:rFonts w:cs="Times New Roman"/>
+        </w:rPr>
+        <w:t>Hawai‘i</w:t>
+      </w:r>
+      <w:r>
+        <w:rPr>
+          <w:rFonts w:cs="Times New Roman"/>
+        </w:rPr>
+        <w:t xml:space="preserve"> </w:t>
+      </w:r>
+      <w:r>
+        <w:rPr>
+          <w:rFonts w:cs="Times New Roman"/>
+        </w:rPr>
+        <w:t>(Stat et al. 2011; Cunning et al. 2016)</w:t>
+      </w:r>
+      <w:r>
+        <w:rPr>
+          <w:rFonts w:cs="Times New Roman"/>
+        </w:rPr>
+        <w:t xml:space="preserve">. </w:t>
+      </w:r>
+      <w:r>
+        <w:rPr>
+          <w:rFonts w:cs="Times New Roman"/>
+        </w:rPr>
+        <w:t xml:space="preserve">Different </w:t>
+      </w:r>
+      <w:r>
+        <w:rPr>
+          <w:rFonts w:cs="Times New Roman"/>
+          <w:i/>
+        </w:rPr>
+        <w:t xml:space="preserve">Symbiodinium </w:t>
+      </w:r>
+      <w:r>
+        <w:rPr>
+          <w:rFonts w:cs="Times New Roman"/>
+        </w:rPr>
+        <w:t>types</w:t>
+      </w:r>
+      <w:r>
+        <w:rPr>
+          <w:rFonts w:cs="Times New Roman"/>
+        </w:rPr>
+        <w:t xml:space="preserve"> </w:t>
+      </w:r>
+      <w:r>
+        <w:rPr>
+          <w:rFonts w:cs="Times New Roman"/>
+        </w:rPr>
         <w:t>(</w:t>
-      </w:r>
-      <w:proofErr w:type="spellStart"/>
-      <w:r>
-        <w:rPr>
-          <w:rFonts w:cs="Times New Roman"/>
-        </w:rPr>
-        <w:t>LaJeunesse</w:t>
-      </w:r>
-      <w:proofErr w:type="spellEnd"/>
-      <w:r>
-        <w:rPr>
-          <w:rFonts w:cs="Times New Roman"/>
-        </w:rPr>
-        <w:t xml:space="preserve"> et al. 2010) </w:t>
-      </w:r>
-      <w:r>
-        <w:rPr>
-          <w:rFonts w:cs="Times New Roman"/>
-        </w:rPr>
-        <w:t>coral</w:t>
-      </w:r>
-      <w:r>
-        <w:rPr>
-          <w:rFonts w:cs="Times New Roman"/>
-        </w:rPr>
-        <w:t xml:space="preserve"> populations, including </w:t>
-      </w:r>
-      <w:proofErr w:type="spellStart"/>
-      <w:r>
-        <w:rPr>
-          <w:rFonts w:cs="Times New Roman"/>
-          <w:i/>
-        </w:rPr>
-        <w:t>Pocillopora</w:t>
-      </w:r>
-      <w:proofErr w:type="spellEnd"/>
-      <w:r>
-        <w:rPr>
-          <w:rFonts w:cs="Times New Roman"/>
-          <w:i/>
-        </w:rPr>
-        <w:t xml:space="preserve"> </w:t>
-      </w:r>
-      <w:r>
-        <w:rPr>
-          <w:rFonts w:cs="Times New Roman"/>
-        </w:rPr>
-        <w:t>spp.</w:t>
-      </w:r>
-      <w:r>
-        <w:rPr>
-          <w:rFonts w:cs="Times New Roman"/>
-        </w:rPr>
-        <w:t xml:space="preserve"> in the eastern Pacific</w:t>
-      </w:r>
-      <w:r>
-        <w:rPr>
-          <w:rFonts w:cs="Times New Roman"/>
-        </w:rPr>
-        <w:t xml:space="preserve"> (Glynn et al. 2001; </w:t>
-      </w:r>
-      <w:proofErr w:type="spellStart"/>
-      <w:r>
-        <w:rPr>
-          <w:rFonts w:cs="Times New Roman"/>
-        </w:rPr>
-        <w:t>LaJeunesse</w:t>
-      </w:r>
-      <w:proofErr w:type="spellEnd"/>
-      <w:r>
-        <w:rPr>
-          <w:rFonts w:cs="Times New Roman"/>
-        </w:rPr>
-        <w:t xml:space="preserve"> et al. 2007</w:t>
-      </w:r>
-      <w:r>
-        <w:rPr>
-          <w:rFonts w:cs="Times New Roman"/>
-        </w:rPr>
-        <w:t>)</w:t>
-      </w:r>
-      <w:r>
-        <w:rPr>
-          <w:rFonts w:cs="Times New Roman"/>
-        </w:rPr>
-        <w:t xml:space="preserve">, </w:t>
-      </w:r>
-      <w:r>
-        <w:rPr>
-          <w:rFonts w:cs="Times New Roman"/>
-          <w:i/>
-        </w:rPr>
-        <w:t xml:space="preserve">Orbicella </w:t>
-      </w:r>
-      <w:r>
-        <w:rPr>
-          <w:rFonts w:cs="Times New Roman"/>
-        </w:rPr>
-        <w:t>spp. in the Caribbean</w:t>
-      </w:r>
-      <w:r>
-        <w:rPr>
-          <w:rFonts w:cs="Times New Roman"/>
-        </w:rPr>
-        <w:t xml:space="preserve"> (</w:t>
-      </w:r>
-      <w:proofErr w:type="spellStart"/>
-      <w:r>
-        <w:rPr>
-          <w:rFonts w:cs="Times New Roman"/>
-        </w:rPr>
-        <w:t>Thornhill</w:t>
-      </w:r>
-      <w:proofErr w:type="spellEnd"/>
-      <w:r>
-        <w:rPr>
-          <w:rFonts w:cs="Times New Roman"/>
-        </w:rPr>
-        <w:t xml:space="preserve"> et al. 2006</w:t>
-      </w:r>
-      <w:r>
-        <w:rPr>
-          <w:rFonts w:cs="Times New Roman"/>
-        </w:rPr>
-        <w:t>)</w:t>
-      </w:r>
-      <w:r>
-        <w:rPr>
-          <w:rFonts w:cs="Times New Roman"/>
-        </w:rPr>
-        <w:t xml:space="preserve">, </w:t>
-      </w:r>
-      <w:r>
-        <w:rPr>
-          <w:rFonts w:cs="Times New Roman"/>
-          <w:i/>
-        </w:rPr>
-        <w:t xml:space="preserve">Acropora </w:t>
-      </w:r>
-      <w:r>
-        <w:rPr>
-          <w:rFonts w:cs="Times New Roman"/>
-        </w:rPr>
-        <w:t>spp. in Taiwan (Chen et al. 2005) and Australia (Jones et al. 2008</w:t>
-      </w:r>
-      <w:r>
-        <w:rPr>
-          <w:rFonts w:cs="Times New Roman"/>
-        </w:rPr>
-        <w:t>)</w:t>
-      </w:r>
-      <w:r>
-        <w:rPr>
-          <w:rFonts w:cs="Times New Roman"/>
-        </w:rPr>
-        <w:t>,</w:t>
-      </w:r>
-      <w:r>
-        <w:rPr>
-          <w:rFonts w:cs="Times New Roman"/>
-        </w:rPr>
-        <w:t xml:space="preserve"> </w:t>
-      </w:r>
-      <w:r>
-        <w:rPr>
-          <w:rFonts w:cs="Times New Roman"/>
-        </w:rPr>
-        <w:t xml:space="preserve">and </w:t>
-      </w:r>
-      <w:r>
-        <w:rPr>
-          <w:rFonts w:cs="Times New Roman"/>
-          <w:i/>
-        </w:rPr>
-        <w:t xml:space="preserve">Montipora capitata </w:t>
-      </w:r>
-      <w:r>
-        <w:rPr>
-          <w:rFonts w:cs="Times New Roman"/>
-        </w:rPr>
-        <w:t>in</w:t>
-      </w:r>
-      <w:r>
-        <w:rPr>
-          <w:rFonts w:cs="Times New Roman"/>
-        </w:rPr>
-        <w:t xml:space="preserve"> </w:t>
-      </w:r>
-      <w:r>
-        <w:rPr>
-          <w:rFonts w:cs="Times New Roman"/>
-        </w:rPr>
-        <w:t>Hawai‘i</w:t>
-      </w:r>
-      <w:r>
-        <w:rPr>
-          <w:rFonts w:cs="Times New Roman"/>
-        </w:rPr>
-        <w:t xml:space="preserve"> </w:t>
-      </w:r>
-      <w:r>
-        <w:rPr>
-          <w:rFonts w:cs="Times New Roman"/>
-        </w:rPr>
-        <w:t>(Stat et al. 2011; Cunning et al. 2016)</w:t>
-      </w:r>
-      <w:r>
-        <w:rPr>
-          <w:rFonts w:cs="Times New Roman"/>
-        </w:rPr>
-        <w:t xml:space="preserve">. </w:t>
-      </w:r>
-      <w:r>
-        <w:rPr>
-          <w:rFonts w:cs="Times New Roman"/>
-        </w:rPr>
-        <w:t xml:space="preserve">Different </w:t>
-      </w:r>
-      <w:r>
-        <w:rPr>
-          <w:rFonts w:cs="Times New Roman"/>
-          <w:i/>
-        </w:rPr>
-        <w:t xml:space="preserve">Symbiodinium </w:t>
-      </w:r>
-      <w:r>
-        <w:rPr>
-          <w:rFonts w:cs="Times New Roman"/>
-        </w:rPr>
-        <w:t>types</w:t>
-      </w:r>
-      <w:r>
-        <w:rPr>
-          <w:rFonts w:cs="Times New Roman"/>
-        </w:rPr>
-        <w:t xml:space="preserve"> </w:t>
-      </w:r>
-      <w:r>
-        <w:rPr>
-          <w:rFonts w:cs="Times New Roman"/>
-        </w:rPr>
-        <w:t xml:space="preserve">(see </w:t>
       </w:r>
       <w:proofErr w:type="spellStart"/>
       <w:r>
@@ -2989,21 +2959,13 @@
         <w:rPr>
           <w:rFonts w:cs="Times New Roman"/>
         </w:rPr>
-        <w:t xml:space="preserve">(e.g., </w:t>
-      </w:r>
-      <w:proofErr w:type="spellStart"/>
-      <w:r>
-        <w:rPr>
-          <w:rFonts w:cs="Times New Roman"/>
-        </w:rPr>
-        <w:t>LaJeunesse</w:t>
-      </w:r>
-      <w:proofErr w:type="spellEnd"/>
-      <w:r>
-        <w:rPr>
-          <w:rFonts w:cs="Times New Roman"/>
-        </w:rPr>
-        <w:t xml:space="preserve"> et al. 2007, Cunning et al. 2016) </w:t>
+        <w:t>(</w:t>
+      </w:r>
+      <w:r>
+        <w:rPr>
+          <w:rFonts w:cs="Times New Roman"/>
+        </w:rPr>
+        <w:t xml:space="preserve">Cunning et al. 2016) </w:t>
       </w:r>
       <w:r>
         <w:rPr>
@@ -10670,6 +10632,26 @@
           <w:b/>
         </w:rPr>
         <w:t>LITERATURE CITED</w:t>
+      </w:r>
+      <w:bookmarkStart w:id="0" w:name="_GoBack"/>
+      <w:bookmarkEnd w:id="0"/>
+      <w:r>
+        <w:rPr>
+          <w:rFonts w:cs="Times New Roman"/>
+        </w:rPr>
+        <w:fldChar w:fldCharType="begin" w:fldLock="1"/>
+      </w:r>
+      <w:r>
+        <w:rPr>
+          <w:rFonts w:cs="Times New Roman"/>
+        </w:rPr>
+        <w:instrText xml:space="preserve">ADDIN Mendeley Bibliography CSL_BIBLIOGRAPHY </w:instrText>
+      </w:r>
+      <w:r>
+        <w:rPr>
+          <w:rFonts w:cs="Times New Roman"/>
+        </w:rPr>
+        <w:fldChar w:fldCharType="separate"/>
       </w:r>
     </w:p>
     <w:p>
@@ -10686,46 +10668,10 @@
       </w:pPr>
       <w:r>
         <w:rPr>
-          <w:rFonts w:cs="Times New Roman"/>
-        </w:rPr>
-        <w:fldChar w:fldCharType="begin" w:fldLock="1"/>
-      </w:r>
-      <w:r>
-        <w:rPr>
-          <w:rFonts w:cs="Times New Roman"/>
-        </w:rPr>
-        <w:instrText xml:space="preserve">ADDIN Mendeley Bibliography CSL_BIBLIOGRAPHY </w:instrText>
-      </w:r>
-      <w:r>
-        <w:rPr>
-          <w:rFonts w:cs="Times New Roman"/>
-        </w:rPr>
-        <w:fldChar w:fldCharType="separate"/>
-      </w:r>
-      <w:r>
-        <w:rPr>
           <w:noProof/>
         </w:rPr>
-        <w:t>Abrego D, Oppen MJH Van, Willis BL (2009) Onset of algal endosymbiont specificity varies among closely related species of Acropora corals during early ontogeny. Mol Ecol 18:3532–3543</w:t>
-      </w:r>
-    </w:p>
-    <w:p>
-      <w:pPr>
-        <w:spacing w:line="360" w:lineRule="auto"/>
-        <w:rPr>
-          <w:rFonts w:cs="Times New Roman"/>
-          <w:b/>
-        </w:rPr>
-      </w:pPr>
-      <w:proofErr w:type="gramStart"/>
-      <w:r>
-        <w:rPr>
-          <w:rFonts w:cs="Times New Roman"/>
-          <w:b/>
-        </w:rPr>
-        <w:t>Alieva et al. for color.</w:t>
-      </w:r>
-      <w:proofErr w:type="gramEnd"/>
+        <w:t>Bahr KD, Bruno J, Jokiel PL, Toonen RJ (2015) The unnatural history of Kane’ohe Bay: coral reef resilience in the face of centuries of anthropogenic impacts. PeerJ</w:t>
+      </w:r>
     </w:p>
     <w:p>
       <w:pPr>
@@ -10736,14 +10682,48 @@
         <w:spacing w:line="360" w:lineRule="auto"/>
         <w:ind w:left="480" w:hanging="480"/>
         <w:rPr>
+          <w:rFonts w:cs="Times New Roman"/>
           <w:noProof/>
         </w:rPr>
       </w:pPr>
       <w:r>
         <w:rPr>
-          <w:noProof/>
-        </w:rPr>
-        <w:t>Bahr KD, Bruno J, Jokiel PL, Toonen RJ (2015) The unnatural history of Kane’ohe Bay: coral reef resilience in the face of centuries of anthropogenic impacts. PeerJ</w:t>
+          <w:rFonts w:cs="Times New Roman"/>
+          <w:color w:val="1A1A1A"/>
+        </w:rPr>
+        <w:t xml:space="preserve">Baker, A. C. (2001). Ecosystems: reef corals bleach to survive change. </w:t>
+      </w:r>
+      <w:r>
+        <w:rPr>
+          <w:rFonts w:cs="Times New Roman"/>
+          <w:i/>
+          <w:iCs/>
+          <w:color w:val="1A1A1A"/>
+        </w:rPr>
+        <w:t>Nature</w:t>
+      </w:r>
+      <w:r>
+        <w:rPr>
+          <w:rFonts w:cs="Times New Roman"/>
+          <w:color w:val="1A1A1A"/>
+        </w:rPr>
+        <w:t xml:space="preserve">, </w:t>
+      </w:r>
+      <w:r>
+        <w:rPr>
+          <w:rFonts w:cs="Times New Roman"/>
+          <w:i/>
+          <w:iCs/>
+          <w:color w:val="1A1A1A"/>
+        </w:rPr>
+        <w:t>411</w:t>
+      </w:r>
+      <w:r>
+        <w:rPr>
+          <w:rFonts w:cs="Times New Roman"/>
+          <w:color w:val="1A1A1A"/>
+        </w:rPr>
+        <w:t>(6839), 765-766</w:t>
       </w:r>
     </w:p>
     <w:p>
@@ -10755,14 +10735,96 @@
         <w:spacing w:line="360" w:lineRule="auto"/>
         <w:ind w:left="480" w:hanging="480"/>
         <w:rPr>
+          <w:rFonts w:cs="Times New Roman"/>
           <w:noProof/>
         </w:rPr>
       </w:pPr>
       <w:r>
         <w:rPr>
-          <w:noProof/>
-        </w:rPr>
-        <w:t>Baker AC (2003) Flexibility And specificity In coral-algal symbiosis: diversity, ecology, and biogeography of Symbiodinium. Annu Rev Ecol Evol Syst 34:661–689</w:t>
+          <w:rFonts w:cs="Times New Roman"/>
+          <w:color w:val="1A1A1A"/>
+        </w:rPr>
+        <w:t xml:space="preserve">Baker, D. M., </w:t>
+      </w:r>
+      <w:proofErr w:type="spellStart"/>
+      <w:r>
+        <w:rPr>
+          <w:rFonts w:cs="Times New Roman"/>
+          <w:color w:val="1A1A1A"/>
+        </w:rPr>
+        <w:t>Andras</w:t>
+      </w:r>
+      <w:proofErr w:type="spellEnd"/>
+      <w:r>
+        <w:rPr>
+          <w:rFonts w:cs="Times New Roman"/>
+          <w:color w:val="1A1A1A"/>
+        </w:rPr>
+        <w:t xml:space="preserve">, J. P., </w:t>
+      </w:r>
+      <w:proofErr w:type="spellStart"/>
+      <w:r>
+        <w:rPr>
+          <w:rFonts w:cs="Times New Roman"/>
+          <w:color w:val="1A1A1A"/>
+        </w:rPr>
+        <w:t>Jordán</w:t>
+      </w:r>
+      <w:proofErr w:type="spellEnd"/>
+      <w:r>
+        <w:rPr>
+          <w:rFonts w:cs="Times New Roman"/>
+          <w:color w:val="1A1A1A"/>
+        </w:rPr>
+        <w:t xml:space="preserve">-Garza, A. G., &amp; </w:t>
+      </w:r>
+      <w:proofErr w:type="spellStart"/>
+      <w:r>
+        <w:rPr>
+          <w:rFonts w:cs="Times New Roman"/>
+          <w:color w:val="1A1A1A"/>
+        </w:rPr>
+        <w:t>Fogel</w:t>
+      </w:r>
+      <w:proofErr w:type="spellEnd"/>
+      <w:r>
+        <w:rPr>
+          <w:rFonts w:cs="Times New Roman"/>
+          <w:color w:val="1A1A1A"/>
+        </w:rPr>
+        <w:t xml:space="preserve">, M. L. (2013). Nitrate competition in a coral symbiosis varies with temperature among Symbiodinium clades. </w:t>
+      </w:r>
+      <w:r>
+        <w:rPr>
+          <w:rFonts w:cs="Times New Roman"/>
+          <w:i/>
+          <w:iCs/>
+          <w:color w:val="1A1A1A"/>
+        </w:rPr>
+        <w:t>The ISME journal</w:t>
+      </w:r>
+      <w:r>
+        <w:rPr>
+          <w:rFonts w:cs="Times New Roman"/>
+          <w:color w:val="1A1A1A"/>
+        </w:rPr>
+        <w:t xml:space="preserve">, </w:t>
+      </w:r>
+      <w:r>
+        <w:rPr>
+          <w:rFonts w:cs="Times New Roman"/>
+          <w:i/>
+          <w:iCs/>
+          <w:color w:val="1A1A1A"/>
+        </w:rPr>
+        <w:t>7</w:t>
+      </w:r>
+      <w:r>
+        <w:rPr>
+          <w:rFonts w:cs="Times New Roman"/>
+          <w:color w:val="1A1A1A"/>
+        </w:rPr>
+        <w:t>(6), 1248-1251</w:t>
       </w:r>
     </w:p>
     <w:p>
@@ -10781,7 +10843,7 @@
         <w:rPr>
           <w:noProof/>
         </w:rPr>
-        <w:t>Baker AC, Correa AMS, Cunning R (2016) Coral reefs of the eastern tropical Pacific. Coral Reefs of the World 8:203–250</w:t>
+        <w:t>Barbier EB, Hacker SD, Kennedy C, Koch EW, Stier AC, Silliman BR (2011) The value of estuarine and coastal ecosystem services. Ecol Monogr 81:169–193</w:t>
       </w:r>
     </w:p>
     <w:p>
@@ -10800,7 +10862,7 @@
         <w:rPr>
           <w:noProof/>
         </w:rPr>
-        <w:t>Barbier EB, Hacker SD, Kennedy C, Koch EW, Stier AC, Silliman BR (2011) The value of estuarine and coastal ecosystem services. Ecol Monogr 81:169–193</w:t>
+        <w:t>Bongaerts P, Carmichael M, Hay KB, Tonk L, Frade PR, Hoegh-guldberg O (2015) Prevalent endosymbiont zonation shapes the depth distributions of scleractinian coral species. Proc R Soc Open Sci 2:1–11</w:t>
       </w:r>
     </w:p>
     <w:p>
@@ -10819,7 +10881,7 @@
         <w:rPr>
           <w:noProof/>
         </w:rPr>
-        <w:t>Berkelmans R, Oppen MJH Van (2006) The role of zooxanthellae in the thermal tolerance of corals: a “nugget of hope” for coral reefs in an era of climate change. Proc R Soc London B Biol Sci 273:2305–2312</w:t>
+        <w:t>Cantin NE, Oppen MJH Van, Willis BL, Mieog JC, Negri AP (2009) Juvenile corals can acquire more carbon from high-performance algal symbionts. Coral Reefs 28:405–414</w:t>
       </w:r>
     </w:p>
     <w:p>
@@ -10831,14 +10893,80 @@
         <w:spacing w:line="360" w:lineRule="auto"/>
         <w:ind w:left="480" w:hanging="480"/>
         <w:rPr>
+          <w:rFonts w:cs="Times New Roman"/>
           <w:noProof/>
         </w:rPr>
       </w:pPr>
       <w:r>
         <w:rPr>
-          <w:noProof/>
-        </w:rPr>
-        <w:t>Bongaerts P, Carmichael M, Hay KB, Tonk L, Frade PR, Hoegh-guldberg O (2015) Prevalent endosymbiont zonation shapes the depth distributions of scleractinian coral species. Proc R Soc Open Sci 2:1–11</w:t>
+          <w:rFonts w:cs="Times New Roman"/>
+          <w:color w:val="1A1A1A"/>
+        </w:rPr>
+        <w:t xml:space="preserve">Chen, C. A., Wang, J. T., Fang, L. S., &amp; Yang, Y. W. (2005). Fluctuating algal symbiont communities in Acropora </w:t>
+      </w:r>
+      <w:proofErr w:type="spellStart"/>
+      <w:r>
+        <w:rPr>
+          <w:rFonts w:cs="Times New Roman"/>
+          <w:color w:val="1A1A1A"/>
+        </w:rPr>
+        <w:t>palifera</w:t>
+      </w:r>
+      <w:proofErr w:type="spellEnd"/>
+      <w:r>
+        <w:rPr>
+          <w:rFonts w:cs="Times New Roman"/>
+          <w:color w:val="1A1A1A"/>
+        </w:rPr>
+        <w:t xml:space="preserve"> (Scleractinia: </w:t>
+      </w:r>
+      <w:proofErr w:type="spellStart"/>
+      <w:r>
+        <w:rPr>
+          <w:rFonts w:cs="Times New Roman"/>
+          <w:color w:val="1A1A1A"/>
+        </w:rPr>
+        <w:t>Acroporidae</w:t>
+      </w:r>
+      <w:proofErr w:type="spellEnd"/>
+      <w:r>
+        <w:rPr>
+          <w:rFonts w:cs="Times New Roman"/>
+          <w:color w:val="1A1A1A"/>
+        </w:rPr>
+        <w:t xml:space="preserve">) from Taiwan. </w:t>
+      </w:r>
+      <w:r>
+        <w:rPr>
+          <w:rFonts w:cs="Times New Roman"/>
+          <w:i/>
+          <w:iCs/>
+          <w:color w:val="1A1A1A"/>
+        </w:rPr>
+        <w:t>Marine Ecology Progress Series</w:t>
+      </w:r>
+      <w:r>
+        <w:rPr>
+          <w:rFonts w:cs="Times New Roman"/>
+          <w:color w:val="1A1A1A"/>
+        </w:rPr>
+        <w:t xml:space="preserve">, </w:t>
+      </w:r>
+      <w:r>
+        <w:rPr>
+          <w:rFonts w:cs="Times New Roman"/>
+          <w:i/>
+          <w:iCs/>
+          <w:color w:val="1A1A1A"/>
+        </w:rPr>
+        <w:t>295</w:t>
+      </w:r>
+      <w:r>
+        <w:rPr>
+          <w:rFonts w:cs="Times New Roman"/>
+          <w:color w:val="1A1A1A"/>
+        </w:rPr>
+        <w:t>, 113-121</w:t>
       </w:r>
     </w:p>
     <w:p>
@@ -10857,7 +10985,7 @@
         <w:rPr>
           <w:noProof/>
         </w:rPr>
-        <w:t>Boulotte NM, Dalton SJ, Carroll AG, Harrison PL, Putnam HM, Peplow LM, Jh Van Oppen M (2016) Exploring the Symbiodinium rare biosphere provides evidence for symbiont switching in reef-building corals. ISME J Adv online Publ 54:1–9</w:t>
+        <w:t>Cunning R, Baker AC (2013) Excess algal symbionts increase the susceptibility of reef corals to bleaching. Nat Clim Chang 3:259–262</w:t>
       </w:r>
     </w:p>
     <w:p>
@@ -10869,14 +10997,62 @@
         <w:spacing w:line="360" w:lineRule="auto"/>
         <w:ind w:left="480" w:hanging="480"/>
         <w:rPr>
-          <w:noProof/>
+          <w:rFonts w:cs="Times New Roman"/>
+          <w:color w:val="1A1A1A"/>
         </w:rPr>
       </w:pPr>
-      <w:r>
-        <w:rPr>
-          <w:noProof/>
-        </w:rPr>
-        <w:t>Cantin NE, Oppen MJH Van, Willis BL, Mieog JC, Negri AP (2009) Juvenile corals can acquire more carbon from high-performance algal symbionts. Coral Reefs 28:405–414</w:t>
+      <w:proofErr w:type="gramStart"/>
+      <w:r>
+        <w:rPr>
+          <w:rFonts w:cs="Times New Roman"/>
+          <w:color w:val="1A1A1A"/>
+        </w:rPr>
+        <w:t>Cunning, R., Silverstein, R</w:t>
+      </w:r>
+      <w:r>
+        <w:rPr>
+          <w:rFonts w:cs="Times New Roman"/>
+          <w:color w:val="1A1A1A"/>
+        </w:rPr>
+        <w:t>. N., &amp; Baker, A. C. (2015</w:t>
+      </w:r>
+      <w:r>
+        <w:rPr>
+          <w:rFonts w:cs="Times New Roman"/>
+          <w:color w:val="1A1A1A"/>
+        </w:rPr>
+        <w:t>).</w:t>
+      </w:r>
+      <w:proofErr w:type="gramEnd"/>
+      <w:r>
+        <w:rPr>
+          <w:rFonts w:cs="Times New Roman"/>
+          <w:color w:val="1A1A1A"/>
+        </w:rPr>
+        <w:t xml:space="preserve"> Investigating the causes and consequences of symbiont shuffling in a multi-partner reef coral symbiosis under environmental change. In </w:t>
+      </w:r>
+      <w:r>
+        <w:rPr>
+          <w:rFonts w:cs="Times New Roman"/>
+          <w:i/>
+          <w:iCs/>
+          <w:color w:val="1A1A1A"/>
+        </w:rPr>
+        <w:t>Proc. R. Soc. B</w:t>
+      </w:r>
+      <w:r>
+        <w:rPr>
+          <w:rFonts w:cs="Times New Roman"/>
+          <w:color w:val="1A1A1A"/>
+        </w:rPr>
+        <w:t xml:space="preserve"> 282:</w:t>
+      </w:r>
+      <w:r>
+        <w:rPr>
+          <w:rFonts w:cs="Times New Roman"/>
+          <w:color w:val="1A1A1A"/>
+        </w:rPr>
+        <w:t>20141725</w:t>
       </w:r>
     </w:p>
     <w:p>
@@ -10895,7 +11071,7 @@
         <w:rPr>
           <w:noProof/>
         </w:rPr>
-        <w:t>Cooper TF, Berkelmans R, Ulstrup KE, Weeks S, Radford B, Jones AM, Doyle J, Canto M, O’Leary RA, Oppen MJH van (2011) Environmental factors controlling the distribution of symbiodinium harboured by the coral acropora millepora on the great barrier reef. PLoS One 6:1–13</w:t>
+        <w:t>Cunning R, Ritson-Williams R, Gates RD (2016) Patterns of bleaching and recovery of Montipora capitata in Kaneohe Bay, Hawaii, USA. Mar Ecol Prog Ser 551:131–139</w:t>
       </w:r>
     </w:p>
     <w:p>
@@ -10907,14 +11083,89 @@
         <w:spacing w:line="360" w:lineRule="auto"/>
         <w:ind w:left="480" w:hanging="480"/>
         <w:rPr>
+          <w:rFonts w:cs="Times New Roman"/>
           <w:noProof/>
         </w:rPr>
       </w:pPr>
-      <w:r>
-        <w:rPr>
-          <w:noProof/>
-        </w:rPr>
-        <w:t>Cunning R, Baker AC (2013) Excess algal symbionts increase the susceptibility of reef corals to bleaching. Nat Clim Chang 3:259–262</w:t>
+      <w:proofErr w:type="spellStart"/>
+      <w:r>
+        <w:rPr>
+          <w:rFonts w:cs="Times New Roman"/>
+          <w:color w:val="1A1A1A"/>
+        </w:rPr>
+        <w:t>DeSalvo</w:t>
+      </w:r>
+      <w:proofErr w:type="spellEnd"/>
+      <w:r>
+        <w:rPr>
+          <w:rFonts w:cs="Times New Roman"/>
+          <w:color w:val="1A1A1A"/>
+        </w:rPr>
+        <w:t xml:space="preserve">, M. K., Estrada, A., </w:t>
+      </w:r>
+      <w:proofErr w:type="spellStart"/>
+      <w:r>
+        <w:rPr>
+          <w:rFonts w:cs="Times New Roman"/>
+          <w:color w:val="1A1A1A"/>
+        </w:rPr>
+        <w:t>Sunagawa</w:t>
+      </w:r>
+      <w:proofErr w:type="spellEnd"/>
+      <w:r>
+        <w:rPr>
+          <w:rFonts w:cs="Times New Roman"/>
+          <w:color w:val="1A1A1A"/>
+        </w:rPr>
+        <w:t xml:space="preserve">, S., &amp; Medina, M. (2012). </w:t>
+      </w:r>
+      <w:proofErr w:type="spellStart"/>
+      <w:r>
+        <w:rPr>
+          <w:rFonts w:cs="Times New Roman"/>
+          <w:color w:val="1A1A1A"/>
+        </w:rPr>
+        <w:t>Transcriptomic</w:t>
+      </w:r>
+      <w:proofErr w:type="spellEnd"/>
+      <w:r>
+        <w:rPr>
+          <w:rFonts w:cs="Times New Roman"/>
+          <w:color w:val="1A1A1A"/>
+        </w:rPr>
+        <w:t xml:space="preserve"> responses to darkness stress point to common coral bleaching mechanisms. </w:t>
+      </w:r>
+      <w:r>
+        <w:rPr>
+          <w:rFonts w:cs="Times New Roman"/>
+          <w:i/>
+          <w:iCs/>
+          <w:color w:val="1A1A1A"/>
+        </w:rPr>
+        <w:t>Coral Reefs</w:t>
+      </w:r>
+      <w:r>
+        <w:rPr>
+          <w:rFonts w:cs="Times New Roman"/>
+          <w:color w:val="1A1A1A"/>
+        </w:rPr>
+        <w:t xml:space="preserve">, </w:t>
+      </w:r>
+      <w:r>
+        <w:rPr>
+          <w:rFonts w:cs="Times New Roman"/>
+          <w:i/>
+          <w:iCs/>
+          <w:color w:val="1A1A1A"/>
+        </w:rPr>
+        <w:t>31</w:t>
+      </w:r>
+      <w:r>
+        <w:rPr>
+          <w:rFonts w:cs="Times New Roman"/>
+          <w:color w:val="1A1A1A"/>
+        </w:rPr>
+        <w:t>(1), 215-228</w:t>
       </w:r>
     </w:p>
     <w:p>
@@ -10933,7 +11184,7 @@
         <w:rPr>
           <w:noProof/>
         </w:rPr>
-        <w:t>Cunning et al. 2015 Proc B…. need to get full citation</w:t>
+        <w:t>Frade PR, Englebert N, Faria J, Visser PM, Bak RPM (2008) Distribution and photobiology of Symbiodinium types in different light environments for three colour morphs of the coral Madracis pharensis: Is there more to it than total irradiance? Coral Reefs 27:913–925</w:t>
       </w:r>
     </w:p>
     <w:p>
@@ -10952,7 +11203,7 @@
         <w:rPr>
           <w:noProof/>
         </w:rPr>
-        <w:t>Cunning R, Ritson-Williams R, Gates RD (2016) Patterns of bleaching and recovery of Montipora capitata in Kaneohe Bay, Hawaii, USA. Mar Ecol Prog Ser 551:131–139</w:t>
+        <w:t>Frade PR, Jonghe F de, Vermuelen F, Bleuswuk J van, Bak RPM (2008) Variation in symbiont distribution between closely related coral species over large depth ranges. Mol Ecol 17:691–703</w:t>
       </w:r>
     </w:p>
     <w:p>
@@ -10964,14 +11215,89 @@
         <w:spacing w:line="360" w:lineRule="auto"/>
         <w:ind w:left="480" w:hanging="480"/>
         <w:rPr>
+          <w:rFonts w:cs="Times New Roman"/>
           <w:noProof/>
         </w:rPr>
       </w:pPr>
-      <w:r>
-        <w:rPr>
-          <w:noProof/>
-        </w:rPr>
-        <w:t>Dove S (2004) Scleractinian corals with photoprotective host pigments are hypersensitive to thermal bleaching. Mar Ecol Prog Ser 272:99–116</w:t>
+      <w:proofErr w:type="gramStart"/>
+      <w:r>
+        <w:rPr>
+          <w:rFonts w:cs="Times New Roman"/>
+          <w:color w:val="1A1A1A"/>
+        </w:rPr>
+        <w:t xml:space="preserve">Glynn, P. W., </w:t>
+      </w:r>
+      <w:proofErr w:type="spellStart"/>
+      <w:r>
+        <w:rPr>
+          <w:rFonts w:cs="Times New Roman"/>
+          <w:color w:val="1A1A1A"/>
+        </w:rPr>
+        <w:t>Maté</w:t>
+      </w:r>
+      <w:proofErr w:type="spellEnd"/>
+      <w:r>
+        <w:rPr>
+          <w:rFonts w:cs="Times New Roman"/>
+          <w:color w:val="1A1A1A"/>
+        </w:rPr>
+        <w:t xml:space="preserve">, J. L., Baker, A. C., &amp; </w:t>
+      </w:r>
+      <w:proofErr w:type="spellStart"/>
+      <w:r>
+        <w:rPr>
+          <w:rFonts w:cs="Times New Roman"/>
+          <w:color w:val="1A1A1A"/>
+        </w:rPr>
+        <w:t>Calderón</w:t>
+      </w:r>
+      <w:proofErr w:type="spellEnd"/>
+      <w:r>
+        <w:rPr>
+          <w:rFonts w:cs="Times New Roman"/>
+          <w:color w:val="1A1A1A"/>
+        </w:rPr>
+        <w:t>, M. O. (2001).</w:t>
+      </w:r>
+      <w:proofErr w:type="gramEnd"/>
+      <w:r>
+        <w:rPr>
+          <w:rFonts w:cs="Times New Roman"/>
+          <w:color w:val="1A1A1A"/>
+        </w:rPr>
+        <w:t xml:space="preserve"> Coral bleaching and mortality in Panama and Ecuador during the 1997–1998 El Niño–Southern Oscillation event: spatial/temporal patterns and comparisons with the 1982–1983 event. </w:t>
+      </w:r>
+      <w:r>
+        <w:rPr>
+          <w:rFonts w:cs="Times New Roman"/>
+          <w:i/>
+          <w:iCs/>
+          <w:color w:val="1A1A1A"/>
+        </w:rPr>
+        <w:t>Bulletin of Marine Science</w:t>
+      </w:r>
+      <w:r>
+        <w:rPr>
+          <w:rFonts w:cs="Times New Roman"/>
+          <w:color w:val="1A1A1A"/>
+        </w:rPr>
+        <w:t xml:space="preserve">, </w:t>
+      </w:r>
+      <w:r>
+        <w:rPr>
+          <w:rFonts w:cs="Times New Roman"/>
+          <w:i/>
+          <w:iCs/>
+          <w:color w:val="1A1A1A"/>
+        </w:rPr>
+        <w:t>69</w:t>
+      </w:r>
+      <w:r>
+        <w:rPr>
+          <w:rFonts w:cs="Times New Roman"/>
+          <w:color w:val="1A1A1A"/>
+        </w:rPr>
+        <w:t>(1), 79-109</w:t>
       </w:r>
     </w:p>
     <w:p>
@@ -10990,7 +11316,7 @@
         <w:rPr>
           <w:noProof/>
         </w:rPr>
-        <w:t>Dove S, Ortiz JC, Enríquez S, Fine M, Fisher P, Prieto RI-, Thornhill D, Hoegh-Guldberg O (2006) Response of holosymbiont pigments from the scleractinian coral Montipora monasteriata to short-term heat stress. Limnol Oceanogr 51:1149–1158</w:t>
+        <w:t>Grigg RW (1965) Ecological studies of black corals in Hawaii. Pacific Sci 19:244–259</w:t>
       </w:r>
     </w:p>
     <w:p>
@@ -11002,14 +11328,114 @@
         <w:spacing w:line="360" w:lineRule="auto"/>
         <w:ind w:left="480" w:hanging="480"/>
         <w:rPr>
+          <w:rFonts w:cs="Times New Roman"/>
           <w:noProof/>
         </w:rPr>
       </w:pPr>
       <w:r>
         <w:rPr>
-          <w:noProof/>
-        </w:rPr>
-        <w:t>Finney JC, Pettay DT, Sampayo EM, Warner ME, Oxenford HA, Lajeunesse TC (2010) The relative significance of host–habitat, depth, and geography on the ecology, endemism, and speciation of coral endosymbionts in the genus Symbiodinium. Microb Ecol 60:250–263</w:t>
+          <w:rFonts w:cs="Times New Roman"/>
+          <w:color w:val="1A1A1A"/>
+        </w:rPr>
+        <w:t xml:space="preserve">Hoegh-Guldberg, O., </w:t>
+      </w:r>
+      <w:proofErr w:type="spellStart"/>
+      <w:r>
+        <w:rPr>
+          <w:rFonts w:cs="Times New Roman"/>
+          <w:color w:val="1A1A1A"/>
+        </w:rPr>
+        <w:t>Mumby</w:t>
+      </w:r>
+      <w:proofErr w:type="spellEnd"/>
+      <w:r>
+        <w:rPr>
+          <w:rFonts w:cs="Times New Roman"/>
+          <w:color w:val="1A1A1A"/>
+        </w:rPr>
+        <w:t xml:space="preserve">, P. J., </w:t>
+      </w:r>
+      <w:proofErr w:type="spellStart"/>
+      <w:r>
+        <w:rPr>
+          <w:rFonts w:cs="Times New Roman"/>
+          <w:color w:val="1A1A1A"/>
+        </w:rPr>
+        <w:t>Hooten</w:t>
+      </w:r>
+      <w:proofErr w:type="spellEnd"/>
+      <w:r>
+        <w:rPr>
+          <w:rFonts w:cs="Times New Roman"/>
+          <w:color w:val="1A1A1A"/>
+        </w:rPr>
+        <w:t xml:space="preserve">, A. J., </w:t>
+      </w:r>
+      <w:proofErr w:type="spellStart"/>
+      <w:r>
+        <w:rPr>
+          <w:rFonts w:cs="Times New Roman"/>
+          <w:color w:val="1A1A1A"/>
+        </w:rPr>
+        <w:t>Steneck</w:t>
+      </w:r>
+      <w:proofErr w:type="spellEnd"/>
+      <w:r>
+        <w:rPr>
+          <w:rFonts w:cs="Times New Roman"/>
+          <w:color w:val="1A1A1A"/>
+        </w:rPr>
+        <w:t xml:space="preserve">, R. S., Greenfield, P., Gomez, E., ... &amp; Knowlton, N. (2007). </w:t>
+      </w:r>
+      <w:proofErr w:type="gramStart"/>
+      <w:r>
+        <w:rPr>
+          <w:rFonts w:cs="Times New Roman"/>
+          <w:color w:val="1A1A1A"/>
+        </w:rPr>
+        <w:t>Coral reefs under rapid climate change and ocean acidification.</w:t>
+      </w:r>
+      <w:proofErr w:type="gramEnd"/>
+      <w:r>
+        <w:rPr>
+          <w:rFonts w:cs="Times New Roman"/>
+          <w:color w:val="1A1A1A"/>
+        </w:rPr>
+        <w:t xml:space="preserve"> </w:t>
+      </w:r>
+      <w:proofErr w:type="gramStart"/>
+      <w:r>
+        <w:rPr>
+          <w:rFonts w:cs="Times New Roman"/>
+          <w:i/>
+          <w:iCs/>
+          <w:color w:val="1A1A1A"/>
+        </w:rPr>
+        <w:t>science</w:t>
+      </w:r>
+      <w:proofErr w:type="gramEnd"/>
+      <w:r>
+        <w:rPr>
+          <w:rFonts w:cs="Times New Roman"/>
+          <w:color w:val="1A1A1A"/>
+        </w:rPr>
+        <w:t xml:space="preserve">, </w:t>
+      </w:r>
+      <w:r>
+        <w:rPr>
+          <w:rFonts w:cs="Times New Roman"/>
+          <w:i/>
+          <w:iCs/>
+          <w:color w:val="1A1A1A"/>
+        </w:rPr>
+        <w:t>318</w:t>
+      </w:r>
+      <w:r>
+        <w:rPr>
+          <w:rFonts w:cs="Times New Roman"/>
+          <w:color w:val="1A1A1A"/>
+        </w:rPr>
+        <w:t>(5857), 1737-1742</w:t>
       </w:r>
     </w:p>
     <w:p>
@@ -11028,7 +11454,7 @@
         <w:rPr>
           <w:noProof/>
         </w:rPr>
-        <w:t>Frade PR, Englebert N, Faria J, Visser PM, Bak RPM (2008) Distribution and photobiology of Symbiodinium types in different light environments for three colour morphs of the coral Madracis pharensis: Is there more to it than total irradiance? Coral Reefs 27:913–925</w:t>
+        <w:t>Iglesias-Prieto R, Beltrá N VH, Lajeunesse TC, Reyes-Bonilla H, Thomé PE (2004) Different algal symbionts explain the vertical distribution of dominant reef corals in the eastern Pacific. Proc R Soc London B Biol Sci 271:1757–1763</w:t>
       </w:r>
     </w:p>
     <w:p>
@@ -11040,14 +11466,73 @@
         <w:spacing w:line="360" w:lineRule="auto"/>
         <w:ind w:left="480" w:hanging="480"/>
         <w:rPr>
+          <w:rFonts w:cs="Times New Roman"/>
           <w:noProof/>
         </w:rPr>
       </w:pPr>
-      <w:r>
-        <w:rPr>
-          <w:noProof/>
-        </w:rPr>
-        <w:t>Frade PR, Jonghe F de, Vermuelen F, Bleuswuk J van, Bak RPM (2008) Variation in symbiont distribution between closely related coral species over large depth ranges. Mol Ecol 17:691–703</w:t>
+      <w:proofErr w:type="spellStart"/>
+      <w:r>
+        <w:rPr>
+          <w:rFonts w:cs="Times New Roman"/>
+          <w:color w:val="1A1A1A"/>
+        </w:rPr>
+        <w:t>Jokiel</w:t>
+      </w:r>
+      <w:proofErr w:type="spellEnd"/>
+      <w:r>
+        <w:rPr>
+          <w:rFonts w:cs="Times New Roman"/>
+          <w:color w:val="1A1A1A"/>
+        </w:rPr>
+        <w:t xml:space="preserve">, P. L., &amp; Coles, S. L. (1977). </w:t>
+      </w:r>
+      <w:proofErr w:type="gramStart"/>
+      <w:r>
+        <w:rPr>
+          <w:rFonts w:cs="Times New Roman"/>
+          <w:color w:val="1A1A1A"/>
+        </w:rPr>
+        <w:t>Effects of temperature on the mortality and growth of Hawaiian reef corals.</w:t>
+      </w:r>
+      <w:proofErr w:type="gramEnd"/>
+      <w:r>
+        <w:rPr>
+          <w:rFonts w:cs="Times New Roman"/>
+          <w:color w:val="1A1A1A"/>
+        </w:rPr>
+        <w:t xml:space="preserve"> </w:t>
+      </w:r>
+      <w:r>
+        <w:rPr>
+          <w:rFonts w:cs="Times New Roman"/>
+          <w:i/>
+          <w:iCs/>
+          <w:color w:val="1A1A1A"/>
+        </w:rPr>
+        <w:t>Marine Biology</w:t>
+      </w:r>
+      <w:r>
+        <w:rPr>
+          <w:rFonts w:cs="Times New Roman"/>
+          <w:color w:val="1A1A1A"/>
+        </w:rPr>
+        <w:t xml:space="preserve">, </w:t>
+      </w:r>
+      <w:r>
+        <w:rPr>
+          <w:rFonts w:cs="Times New Roman"/>
+          <w:i/>
+          <w:iCs/>
+          <w:color w:val="1A1A1A"/>
+        </w:rPr>
+        <w:t>43</w:t>
+      </w:r>
+      <w:r>
+        <w:rPr>
+          <w:rFonts w:cs="Times New Roman"/>
+          <w:color w:val="1A1A1A"/>
+        </w:rPr>
+        <w:t>(3), 201-208</w:t>
       </w:r>
     </w:p>
     <w:p>
@@ -11066,7 +11551,7 @@
         <w:rPr>
           <w:noProof/>
         </w:rPr>
-        <w:t>Gleason DF (1993) Differential effects of ultraviolet radiation on green and brown morphs of the Caribbean coral Porites astreoides. Limnol Ocean 38:1452–1463</w:t>
+        <w:t>Jones AM, Berkelmans R, Oppen MJH Van, Mieog JC, Sinclair W (2008) A community change in the algal endosymbionts of a scleractinian coral following a natural bleaching event: field evidence of acclimatization. Proc R Soc London B Biol Sci 275:1359–1365</w:t>
       </w:r>
     </w:p>
     <w:p>
@@ -11085,7 +11570,7 @@
         <w:rPr>
           <w:noProof/>
         </w:rPr>
-        <w:t>Goulet TL (2006) Most corals may not change their symbionts. Mar Ecol Prog Ser 321:1–7</w:t>
+        <w:t>Kelmanson I V., Matz M V. (2003) Molecular basis and evolutionary origins of color diversity in great star coral Montastraea cavernosa (Scleractinia: Faviida). Mol Biol Evol 20:1125–1133</w:t>
       </w:r>
     </w:p>
     <w:p>
@@ -11104,7 +11589,7 @@
         <w:rPr>
           <w:noProof/>
         </w:rPr>
-        <w:t>Grigg RW (1965) Ecological studies of black corals in Hawaii. Pacific Sci 19:244–259</w:t>
+        <w:t>LaJeunesse TC, Bhagooli R, Hidaka M, DeVantier L, Done T, Schmidt GW, Fitt WK, Hoegh-Guldberg O (2004) Closely related Symbiodinium spp. differ in relative dominance in coral reef host communities across environmental, latitudinal and biogeographic gradients. MEPS 284:147–161</w:t>
       </w:r>
     </w:p>
     <w:p>
@@ -11123,7 +11608,7 @@
         <w:rPr>
           <w:noProof/>
         </w:rPr>
-        <w:t>Iglesias-Prieto R, Beltrá N VH, Lajeunesse TC, Reyes-Bonilla H, Thomé PE (2004) Different algal symbionts explain the vertical distribution of dominant reef corals in the eastern Pacific. Proc R Soc London B Biol Sci 271:1757–1763</w:t>
+        <w:t>LaJeunesse TC, Thornhill DJ (2011) Improved resolution of reef-coral endosymbiont (Symbiodinium) species diversity, ecology, and evolution through psbA non-coding region genotyping. PLoS One 6</w:t>
       </w:r>
     </w:p>
     <w:p>
@@ -11142,7 +11627,7 @@
         <w:rPr>
           <w:noProof/>
         </w:rPr>
-        <w:t>Iglesias-Prieto R, Trench RK (1994) Acclimation and adaptation to irradiance in symbiotic dinoflagellates. I. Responses of the photosynthetic unit to changes in photon flux density. MEPS 113:163–175</w:t>
+        <w:t>LaJeunesse TC, Thornhill DJ, Cox EF, Stanton FG, Fitt WK, Schmidt GW (2004) High diversity and host specificity observed among symbiotic dinoflagellates in reef coral communities from Hawaii. Coral Reefs 23:596–603</w:t>
       </w:r>
     </w:p>
     <w:p>
@@ -11154,14 +11639,105 @@
         <w:spacing w:line="360" w:lineRule="auto"/>
         <w:ind w:left="480" w:hanging="480"/>
         <w:rPr>
+          <w:rFonts w:cs="Times New Roman"/>
           <w:noProof/>
         </w:rPr>
       </w:pPr>
-      <w:r>
-        <w:rPr>
-          <w:noProof/>
-        </w:rPr>
-        <w:t>Jokiel P (1991) Jokiel’s scientific guide to Kane’ohe Bay, O’ahu.</w:t>
+      <w:proofErr w:type="gramStart"/>
+      <w:r>
+        <w:rPr>
+          <w:rFonts w:cs="Times New Roman"/>
+          <w:color w:val="1A1A1A"/>
+        </w:rPr>
+        <w:t xml:space="preserve">Lesser, M. P., Mazel, C. H., </w:t>
+      </w:r>
+      <w:proofErr w:type="spellStart"/>
+      <w:r>
+        <w:rPr>
+          <w:rFonts w:cs="Times New Roman"/>
+          <w:color w:val="1A1A1A"/>
+        </w:rPr>
+        <w:t>Gorbunov</w:t>
+      </w:r>
+      <w:proofErr w:type="spellEnd"/>
+      <w:r>
+        <w:rPr>
+          <w:rFonts w:cs="Times New Roman"/>
+          <w:color w:val="1A1A1A"/>
+        </w:rPr>
+        <w:t xml:space="preserve">, M. Y., &amp; </w:t>
+      </w:r>
+      <w:proofErr w:type="spellStart"/>
+      <w:r>
+        <w:rPr>
+          <w:rFonts w:cs="Times New Roman"/>
+          <w:color w:val="1A1A1A"/>
+        </w:rPr>
+        <w:t>Falkowski</w:t>
+      </w:r>
+      <w:proofErr w:type="spellEnd"/>
+      <w:r>
+        <w:rPr>
+          <w:rFonts w:cs="Times New Roman"/>
+          <w:color w:val="1A1A1A"/>
+        </w:rPr>
+        <w:t>, P. G. (2004).</w:t>
+      </w:r>
+      <w:proofErr w:type="gramEnd"/>
+      <w:r>
+        <w:rPr>
+          <w:rFonts w:cs="Times New Roman"/>
+          <w:color w:val="1A1A1A"/>
+        </w:rPr>
+        <w:t xml:space="preserve"> </w:t>
+      </w:r>
+      <w:proofErr w:type="gramStart"/>
+      <w:r>
+        <w:rPr>
+          <w:rFonts w:cs="Times New Roman"/>
+          <w:color w:val="1A1A1A"/>
+        </w:rPr>
+        <w:t>Discovery of symbiotic nitrogen-fixing cyanobacteria in corals.</w:t>
+      </w:r>
+      <w:proofErr w:type="gramEnd"/>
+      <w:r>
+        <w:rPr>
+          <w:rFonts w:cs="Times New Roman"/>
+          <w:color w:val="1A1A1A"/>
+        </w:rPr>
+        <w:t xml:space="preserve"> </w:t>
+      </w:r>
+      <w:r>
+        <w:rPr>
+          <w:rFonts w:cs="Times New Roman"/>
+          <w:i/>
+          <w:iCs/>
+          <w:color w:val="1A1A1A"/>
+        </w:rPr>
+        <w:t>Science</w:t>
+      </w:r>
+      <w:r>
+        <w:rPr>
+          <w:rFonts w:cs="Times New Roman"/>
+          <w:color w:val="1A1A1A"/>
+        </w:rPr>
+        <w:t xml:space="preserve">, </w:t>
+      </w:r>
+      <w:r>
+        <w:rPr>
+          <w:rFonts w:cs="Times New Roman"/>
+          <w:i/>
+          <w:iCs/>
+          <w:color w:val="1A1A1A"/>
+        </w:rPr>
+        <w:t>305</w:t>
+      </w:r>
+      <w:r>
+        <w:rPr>
+          <w:rFonts w:cs="Times New Roman"/>
+          <w:color w:val="1A1A1A"/>
+        </w:rPr>
+        <w:t>(5686), 997-1000</w:t>
       </w:r>
     </w:p>
     <w:p>
@@ -11180,7 +11756,7 @@
         <w:rPr>
           <w:noProof/>
         </w:rPr>
-        <w:t>Jones AM, Berkelmans R, Oppen MJH Van, Mieog JC, Sinclair W (2008) A community change in the algal endosymbionts of a scleractinian coral following a natural bleaching event: field evidence of acclimatization. Proc R Soc London B Biol Sci 275:1359–1365</w:t>
+        <w:t>Little AF, Oppen M van, Willis BL (2004) Flexibility in algal endosymbiosis: shapes growth in reef corals. Science (80- ) 304:1492–1494</w:t>
       </w:r>
     </w:p>
     <w:p>
@@ -11192,14 +11768,80 @@
         <w:spacing w:line="360" w:lineRule="auto"/>
         <w:ind w:left="480" w:hanging="480"/>
         <w:rPr>
+          <w:rFonts w:cs="Times New Roman"/>
           <w:noProof/>
         </w:rPr>
       </w:pPr>
       <w:r>
         <w:rPr>
-          <w:noProof/>
-        </w:rPr>
-        <w:t>Jones R, Hoegh-Guldberg O (2001) Diurnal changes in the photochemical efficiency of the symbiotic dinoflagellates (Dinophyceae) of corals: photoprotection, photoinactivation and the relationship to coral bleaching. Plant 24:89–99</w:t>
+          <w:rFonts w:cs="Times New Roman"/>
+          <w:color w:val="1A1A1A"/>
+        </w:rPr>
+        <w:t xml:space="preserve">Lowe, R. J., Falter, J. L., </w:t>
+      </w:r>
+      <w:proofErr w:type="spellStart"/>
+      <w:r>
+        <w:rPr>
+          <w:rFonts w:cs="Times New Roman"/>
+          <w:color w:val="1A1A1A"/>
+        </w:rPr>
+        <w:t>Monismith</w:t>
+      </w:r>
+      <w:proofErr w:type="spellEnd"/>
+      <w:r>
+        <w:rPr>
+          <w:rFonts w:cs="Times New Roman"/>
+          <w:color w:val="1A1A1A"/>
+        </w:rPr>
+        <w:t xml:space="preserve">, S. G., &amp; Atkinson, M. J. (2009). </w:t>
+      </w:r>
+      <w:proofErr w:type="gramStart"/>
+      <w:r>
+        <w:rPr>
+          <w:rFonts w:cs="Times New Roman"/>
+          <w:color w:val="1A1A1A"/>
+        </w:rPr>
+        <w:t>Wave-driven circulation of a coastal reef-lagoon system.</w:t>
+      </w:r>
+      <w:proofErr w:type="gramEnd"/>
+      <w:r>
+        <w:rPr>
+          <w:rFonts w:cs="Times New Roman"/>
+          <w:color w:val="1A1A1A"/>
+        </w:rPr>
+        <w:t xml:space="preserve"> </w:t>
+      </w:r>
+      <w:r>
+        <w:rPr>
+          <w:rFonts w:cs="Times New Roman"/>
+          <w:i/>
+          <w:iCs/>
+          <w:color w:val="1A1A1A"/>
+        </w:rPr>
+        <w:t>Journal of Physical Oceanography</w:t>
+      </w:r>
+      <w:r>
+        <w:rPr>
+          <w:rFonts w:cs="Times New Roman"/>
+          <w:color w:val="1A1A1A"/>
+        </w:rPr>
+        <w:t xml:space="preserve">, </w:t>
+      </w:r>
+      <w:r>
+        <w:rPr>
+          <w:rFonts w:cs="Times New Roman"/>
+          <w:i/>
+          <w:iCs/>
+          <w:color w:val="1A1A1A"/>
+        </w:rPr>
+        <w:t>39</w:t>
+      </w:r>
+      <w:r>
+        <w:rPr>
+          <w:rFonts w:cs="Times New Roman"/>
+          <w:color w:val="1A1A1A"/>
+        </w:rPr>
+        <w:t>(4), 873-893</w:t>
       </w:r>
     </w:p>
     <w:p>
@@ -11211,14 +11853,55 @@
         <w:spacing w:line="360" w:lineRule="auto"/>
         <w:ind w:left="480" w:hanging="480"/>
         <w:rPr>
-          <w:noProof/>
+          <w:rFonts w:cs="Times New Roman"/>
+          <w:color w:val="1A1A1A"/>
         </w:rPr>
       </w:pPr>
       <w:r>
         <w:rPr>
-          <w:noProof/>
-        </w:rPr>
-        <w:t>Kelmanson I V., Matz M V. (2003) Molecular basis and evolutionary origins of color diversity in great star coral Montastraea cavernosa (Scleractinia: Faviida). Mol Biol Evol 20:1125–1133</w:t>
+          <w:rFonts w:cs="Times New Roman"/>
+          <w:color w:val="1A1A1A"/>
+        </w:rPr>
+        <w:t>Muscatine, L.</w:t>
+      </w:r>
+      <w:r>
+        <w:rPr>
+          <w:rFonts w:cs="Times New Roman"/>
+          <w:color w:val="1A1A1A"/>
+        </w:rPr>
+        <w:t xml:space="preserve">, &amp; Porter, J. W. (1977). Reef corals: mutualistic symbioses adapted to nutrient-poor environments. </w:t>
+      </w:r>
+      <w:r>
+        <w:rPr>
+          <w:rFonts w:cs="Times New Roman"/>
+          <w:i/>
+          <w:iCs/>
+          <w:color w:val="1A1A1A"/>
+        </w:rPr>
+        <w:t>Bioscience</w:t>
+      </w:r>
+      <w:r>
+        <w:rPr>
+          <w:rFonts w:cs="Times New Roman"/>
+          <w:color w:val="1A1A1A"/>
+        </w:rPr>
+        <w:t xml:space="preserve">, </w:t>
+      </w:r>
+      <w:r>
+        <w:rPr>
+          <w:rFonts w:cs="Times New Roman"/>
+          <w:i/>
+          <w:iCs/>
+          <w:color w:val="1A1A1A"/>
+        </w:rPr>
+        <w:t>27</w:t>
+      </w:r>
+      <w:r>
+        <w:rPr>
+          <w:rFonts w:cs="Times New Roman"/>
+          <w:color w:val="1A1A1A"/>
+        </w:rPr>
+        <w:t>(7), 454-460</w:t>
       </w:r>
     </w:p>
     <w:p>
@@ -11230,14 +11913,164 @@
         <w:spacing w:line="360" w:lineRule="auto"/>
         <w:ind w:left="480" w:hanging="480"/>
         <w:rPr>
-          <w:noProof/>
+          <w:rFonts w:cs="Times New Roman"/>
+          <w:color w:val="1A1A1A"/>
         </w:rPr>
       </w:pPr>
-      <w:r>
-        <w:rPr>
-          <w:noProof/>
-        </w:rPr>
-        <w:t>LaJeunesse TC, Bhagooli R, Hidaka M, DeVantier L, Done T, Schmidt GW, Fitt WK, Hoegh-Guldberg O (2004) Closely related Symbiodinium spp. differ in relative dominance in coral reef host communities across environmental, latitudinal and biogeographic gradients. MEPS 284:147–161</w:t>
+      <w:proofErr w:type="gramStart"/>
+      <w:r>
+        <w:rPr>
+          <w:rFonts w:cs="Times New Roman"/>
+          <w:color w:val="1A1A1A"/>
+        </w:rPr>
+        <w:t xml:space="preserve">Oswald, F., Schmitt, F., </w:t>
+      </w:r>
+      <w:proofErr w:type="spellStart"/>
+      <w:r>
+        <w:rPr>
+          <w:rFonts w:cs="Times New Roman"/>
+          <w:color w:val="1A1A1A"/>
+        </w:rPr>
+        <w:t>Leutenegger</w:t>
+      </w:r>
+      <w:proofErr w:type="spellEnd"/>
+      <w:r>
+        <w:rPr>
+          <w:rFonts w:cs="Times New Roman"/>
+          <w:color w:val="1A1A1A"/>
+        </w:rPr>
+        <w:t xml:space="preserve">, A., </w:t>
+      </w:r>
+      <w:proofErr w:type="spellStart"/>
+      <w:r>
+        <w:rPr>
+          <w:rFonts w:cs="Times New Roman"/>
+          <w:color w:val="1A1A1A"/>
+        </w:rPr>
+        <w:t>Ivanchenko</w:t>
+      </w:r>
+      <w:proofErr w:type="spellEnd"/>
+      <w:r>
+        <w:rPr>
+          <w:rFonts w:cs="Times New Roman"/>
+          <w:color w:val="1A1A1A"/>
+        </w:rPr>
+        <w:t xml:space="preserve">, S., </w:t>
+      </w:r>
+      <w:proofErr w:type="spellStart"/>
+      <w:r>
+        <w:rPr>
+          <w:rFonts w:cs="Times New Roman"/>
+          <w:color w:val="1A1A1A"/>
+        </w:rPr>
+        <w:t>D'Angelo</w:t>
+      </w:r>
+      <w:proofErr w:type="spellEnd"/>
+      <w:r>
+        <w:rPr>
+          <w:rFonts w:cs="Times New Roman"/>
+          <w:color w:val="1A1A1A"/>
+        </w:rPr>
+        <w:t xml:space="preserve">, C., </w:t>
+      </w:r>
+      <w:proofErr w:type="spellStart"/>
+      <w:r>
+        <w:rPr>
+          <w:rFonts w:cs="Times New Roman"/>
+          <w:color w:val="1A1A1A"/>
+        </w:rPr>
+        <w:t>Salih</w:t>
+      </w:r>
+      <w:proofErr w:type="spellEnd"/>
+      <w:r>
+        <w:rPr>
+          <w:rFonts w:cs="Times New Roman"/>
+          <w:color w:val="1A1A1A"/>
+        </w:rPr>
+        <w:t xml:space="preserve">, A., ... &amp; </w:t>
+      </w:r>
+      <w:proofErr w:type="spellStart"/>
+      <w:r>
+        <w:rPr>
+          <w:rFonts w:cs="Times New Roman"/>
+          <w:color w:val="1A1A1A"/>
+        </w:rPr>
+        <w:t>Matz</w:t>
+      </w:r>
+      <w:proofErr w:type="spellEnd"/>
+      <w:r>
+        <w:rPr>
+          <w:rFonts w:cs="Times New Roman"/>
+          <w:color w:val="1A1A1A"/>
+        </w:rPr>
+        <w:t>, M. V. (2007).</w:t>
+      </w:r>
+      <w:proofErr w:type="gramEnd"/>
+      <w:r>
+        <w:rPr>
+          <w:rFonts w:cs="Times New Roman"/>
+          <w:color w:val="1A1A1A"/>
+        </w:rPr>
+        <w:t xml:space="preserve"> </w:t>
+      </w:r>
+      <w:proofErr w:type="gramStart"/>
+      <w:r>
+        <w:rPr>
+          <w:rFonts w:cs="Times New Roman"/>
+          <w:color w:val="1A1A1A"/>
+        </w:rPr>
+        <w:t>Contributions of host and symbiont pigments to the coloration of reef corals.</w:t>
+      </w:r>
+      <w:proofErr w:type="gramEnd"/>
+      <w:r>
+        <w:rPr>
+          <w:rFonts w:cs="Times New Roman"/>
+          <w:color w:val="1A1A1A"/>
+        </w:rPr>
+        <w:t xml:space="preserve"> </w:t>
+      </w:r>
+      <w:proofErr w:type="spellStart"/>
+      <w:r>
+        <w:rPr>
+          <w:rFonts w:cs="Times New Roman"/>
+          <w:i/>
+          <w:iCs/>
+          <w:color w:val="1A1A1A"/>
+        </w:rPr>
+        <w:t>Febs</w:t>
+      </w:r>
+      <w:proofErr w:type="spellEnd"/>
+      <w:r>
+        <w:rPr>
+          <w:rFonts w:cs="Times New Roman"/>
+          <w:i/>
+          <w:iCs/>
+          <w:color w:val="1A1A1A"/>
+        </w:rPr>
+        <w:t xml:space="preserve"> Journal</w:t>
+      </w:r>
+      <w:r>
+        <w:rPr>
+          <w:rFonts w:cs="Times New Roman"/>
+          <w:color w:val="1A1A1A"/>
+        </w:rPr>
+        <w:t xml:space="preserve">, </w:t>
+      </w:r>
+      <w:r>
+        <w:rPr>
+          <w:rFonts w:cs="Times New Roman"/>
+          <w:i/>
+          <w:iCs/>
+          <w:color w:val="1A1A1A"/>
+        </w:rPr>
+        <w:t>274</w:t>
+      </w:r>
+      <w:r>
+        <w:rPr>
+          <w:rFonts w:cs="Times New Roman"/>
+          <w:color w:val="1A1A1A"/>
+        </w:rPr>
+        <w:t>(4), 1102-1122</w:t>
       </w:r>
     </w:p>
     <w:p>
@@ -11249,14 +12082,116 @@
         <w:spacing w:line="360" w:lineRule="auto"/>
         <w:ind w:left="480" w:hanging="480"/>
         <w:rPr>
+          <w:rFonts w:cs="Times New Roman"/>
           <w:noProof/>
         </w:rPr>
       </w:pPr>
-      <w:r>
-        <w:rPr>
-          <w:noProof/>
-        </w:rPr>
-        <w:t>LaJeunesse TC, Thornhill DJ (2011) Improved resolution of reef-coral endosymbiont (Symbiodinium) species diversity, ecology, and evolution through psbA non-coding region genotyping. PLoS One 6</w:t>
+      <w:proofErr w:type="gramStart"/>
+      <w:r>
+        <w:rPr>
+          <w:rFonts w:cs="Times New Roman"/>
+          <w:color w:val="1A1A1A"/>
+        </w:rPr>
+        <w:t>Padilla-</w:t>
+      </w:r>
+      <w:proofErr w:type="spellStart"/>
+      <w:r>
+        <w:rPr>
+          <w:rFonts w:cs="Times New Roman"/>
+          <w:color w:val="1A1A1A"/>
+        </w:rPr>
+        <w:t>Gamiño</w:t>
+      </w:r>
+      <w:proofErr w:type="spellEnd"/>
+      <w:r>
+        <w:rPr>
+          <w:rFonts w:cs="Times New Roman"/>
+          <w:color w:val="1A1A1A"/>
+        </w:rPr>
+        <w:t xml:space="preserve">, J. L., </w:t>
+      </w:r>
+      <w:proofErr w:type="spellStart"/>
+      <w:r>
+        <w:rPr>
+          <w:rFonts w:cs="Times New Roman"/>
+          <w:color w:val="1A1A1A"/>
+        </w:rPr>
+        <w:t>Pochon</w:t>
+      </w:r>
+      <w:proofErr w:type="spellEnd"/>
+      <w:r>
+        <w:rPr>
+          <w:rFonts w:cs="Times New Roman"/>
+          <w:color w:val="1A1A1A"/>
+        </w:rPr>
+        <w:t>, X., Bird, C., Concepcion, G. T., &amp; Gates, R. D. (2012).</w:t>
+      </w:r>
+      <w:proofErr w:type="gramEnd"/>
+      <w:r>
+        <w:rPr>
+          <w:rFonts w:cs="Times New Roman"/>
+          <w:color w:val="1A1A1A"/>
+        </w:rPr>
+        <w:t xml:space="preserve"> From parent to gamete: vertical transmission of Symbiodinium (</w:t>
+      </w:r>
+      <w:proofErr w:type="spellStart"/>
+      <w:r>
+        <w:rPr>
+          <w:rFonts w:cs="Times New Roman"/>
+          <w:color w:val="1A1A1A"/>
+        </w:rPr>
+        <w:t>Dinophyceae</w:t>
+      </w:r>
+      <w:proofErr w:type="spellEnd"/>
+      <w:r>
+        <w:rPr>
+          <w:rFonts w:cs="Times New Roman"/>
+          <w:color w:val="1A1A1A"/>
+        </w:rPr>
+        <w:t xml:space="preserve">) ITS2 sequence assemblages in the reef building coral Montipora capitata. </w:t>
+      </w:r>
+      <w:proofErr w:type="spellStart"/>
+      <w:r>
+        <w:rPr>
+          <w:rFonts w:cs="Times New Roman"/>
+          <w:i/>
+          <w:iCs/>
+          <w:color w:val="1A1A1A"/>
+        </w:rPr>
+        <w:t>PLoS</w:t>
+      </w:r>
+      <w:proofErr w:type="spellEnd"/>
+      <w:r>
+        <w:rPr>
+          <w:rFonts w:cs="Times New Roman"/>
+          <w:i/>
+          <w:iCs/>
+          <w:color w:val="1A1A1A"/>
+        </w:rPr>
+        <w:t xml:space="preserve"> One</w:t>
+      </w:r>
+      <w:r>
+        <w:rPr>
+          <w:rFonts w:cs="Times New Roman"/>
+          <w:color w:val="1A1A1A"/>
+        </w:rPr>
+        <w:t xml:space="preserve">, </w:t>
+      </w:r>
+      <w:r>
+        <w:rPr>
+          <w:rFonts w:cs="Times New Roman"/>
+          <w:i/>
+          <w:iCs/>
+          <w:color w:val="1A1A1A"/>
+        </w:rPr>
+        <w:t>7</w:t>
+      </w:r>
+      <w:r>
+        <w:rPr>
+          <w:rFonts w:cs="Times New Roman"/>
+          <w:color w:val="1A1A1A"/>
+        </w:rPr>
+        <w:t>(6)</w:t>
       </w:r>
     </w:p>
     <w:p>
@@ -11275,7 +12210,7 @@
         <w:rPr>
           <w:noProof/>
         </w:rPr>
-        <w:t>LaJeunesse TC, Thornhill DJ, Cox EF, Stanton FG, Fitt WK, Schmidt GW (2004) High diversity and host specificity observed among symbiotic dinoflagellates in reef coral communities from Hawaii. Coral Reefs 23:596–603</w:t>
+        <w:t>Pochon X, Gates RD (2010) A new Symbiodinium clade (Dinophyceae) from soritid foraminifera in Hawai’i. Mol Phylogenet Evol 56:492–497</w:t>
       </w:r>
     </w:p>
     <w:p>
@@ -11287,14 +12222,64 @@
         <w:spacing w:line="360" w:lineRule="auto"/>
         <w:ind w:left="480" w:hanging="480"/>
         <w:rPr>
+          <w:rFonts w:cs="Times New Roman"/>
           <w:noProof/>
         </w:rPr>
       </w:pPr>
-      <w:r>
-        <w:rPr>
-          <w:noProof/>
-        </w:rPr>
-        <w:t>Lenth R V. (2016) Least-Squares Means: The R Package lsmeans. J Stat Softw 69:1–33</w:t>
+      <w:proofErr w:type="gramStart"/>
+      <w:r>
+        <w:rPr>
+          <w:rFonts w:cs="Times New Roman"/>
+          <w:color w:val="1A1A1A"/>
+        </w:rPr>
+        <w:t xml:space="preserve">Poland, D. M., &amp; </w:t>
+      </w:r>
+      <w:proofErr w:type="spellStart"/>
+      <w:r>
+        <w:rPr>
+          <w:rFonts w:cs="Times New Roman"/>
+          <w:color w:val="1A1A1A"/>
+        </w:rPr>
+        <w:t>Coffroth</w:t>
+      </w:r>
+      <w:proofErr w:type="spellEnd"/>
+      <w:r>
+        <w:rPr>
+          <w:rFonts w:cs="Times New Roman"/>
+          <w:color w:val="1A1A1A"/>
+        </w:rPr>
+        <w:t>, M. A. Trans-generational specificity within a cnidarian–algal symbiosis.</w:t>
+      </w:r>
+      <w:proofErr w:type="gramEnd"/>
+      <w:r>
+        <w:rPr>
+          <w:rFonts w:cs="Times New Roman"/>
+          <w:color w:val="1A1A1A"/>
+        </w:rPr>
+        <w:t xml:space="preserve"> </w:t>
+      </w:r>
+      <w:r>
+        <w:rPr>
+          <w:rFonts w:cs="Times New Roman"/>
+          <w:i/>
+          <w:iCs/>
+          <w:color w:val="1A1A1A"/>
+        </w:rPr>
+        <w:t>Coral Reefs</w:t>
+      </w:r>
+      <w:r>
+        <w:rPr>
+          <w:rFonts w:cs="Times New Roman"/>
+          <w:color w:val="1A1A1A"/>
+        </w:rPr>
+        <w:t>, 1-1</w:t>
+      </w:r>
+      <w:r>
+        <w:rPr>
+          <w:rFonts w:cs="Times New Roman"/>
+          <w:color w:val="1A1A1A"/>
+        </w:rPr>
+        <w:t>1</w:t>
       </w:r>
     </w:p>
     <w:p>
@@ -11313,7 +12298,7 @@
         <w:rPr>
           <w:noProof/>
         </w:rPr>
-        <w:t>Little AF, Oppen M van, Willis BL (2004) Flexibility in algal endosymbiosis: shapes growth in reef corals. Science (80- ) 304:1492–1494</w:t>
+        <w:t>Rowan R (2004) Thermal adaptation in reef coral symbionts. Nat Publ Gr 430:742</w:t>
       </w:r>
     </w:p>
     <w:p>
@@ -11332,7 +12317,7 @@
         <w:rPr>
           <w:noProof/>
         </w:rPr>
-        <w:t>Lukyanov KA, Fradkov AF, Gurskaya NG, Matz M V., Labas YA, Savitsky AP, Markelov ML, Zaraisky AG, Zhao X, Fang Y, Tan W, Lukyanov SA (2000) Natural animal coloration can be determined by a nonfluorescent green fluorescent protein homolog. J Biol Chem 275:25879–25882</w:t>
+        <w:t>Rowan R, Knowltono N, Paine RT (1995) Intraspecific diversity and ecological zonation in coral-algal symbiosis. Proc Natl Acad Sci 92:2850–2853</w:t>
       </w:r>
     </w:p>
     <w:p>
@@ -11351,7 +12336,7 @@
         <w:rPr>
           <w:noProof/>
         </w:rPr>
-        <w:t>Matz M V., Fradkov AF, Labs YA, Savitsky AP, Zaraisky AG, Marcelo ML, Lukyanov SA (1999) Fluorescent proteins from nonbioluminescent Anthozoa species. Nat Biotechnol 17:969–973</w:t>
+        <w:t>Salih A, Larkum A, Cox G, Kühl M, Hoegh-Guldberg O (2000) Fluorescent pigments in corals are photoprotective. Nature 408:850–853</w:t>
       </w:r>
     </w:p>
     <w:p>
@@ -11370,7 +12355,7 @@
         <w:rPr>
           <w:noProof/>
         </w:rPr>
-        <w:t>Mieog JC, Oppen MJH Van, Cantin NE, Stam WT, Olsen JL (2007) Real-time PCR reveals a high incidence of Symbiodinium clade D at low levels in four scleractinian corals across the Great Barrier Reef: Implications for symbiont shuffling. Coral Reefs 26:449–457</w:t>
+        <w:t>Sampayo EM, Franceschinis L, Hoegh-Guldberg O, Dove S (2007) Niche partitioning of closely related symbiotic dinoflagellates. Mol Ecol 16:3721–3733</w:t>
       </w:r>
     </w:p>
     <w:p>
@@ -11382,14 +12367,89 @@
         <w:spacing w:line="360" w:lineRule="auto"/>
         <w:ind w:left="480" w:hanging="480"/>
         <w:rPr>
+          <w:rFonts w:cs="Times New Roman"/>
           <w:noProof/>
         </w:rPr>
       </w:pPr>
-      <w:r>
-        <w:rPr>
-          <w:noProof/>
-        </w:rPr>
-        <w:t>Müller P, Li XP, Niyogi KK (2001) Non-photochemical quenching. A response to excess light energy. Plant Physiol 125:1558–1566</w:t>
+      <w:proofErr w:type="gramStart"/>
+      <w:r>
+        <w:rPr>
+          <w:rFonts w:cs="Times New Roman"/>
+          <w:color w:val="1A1A1A"/>
+        </w:rPr>
+        <w:t xml:space="preserve">Shore-Maggio, A., Runyon, C. M., Ushijima, B., </w:t>
+      </w:r>
+      <w:proofErr w:type="spellStart"/>
+      <w:r>
+        <w:rPr>
+          <w:rFonts w:cs="Times New Roman"/>
+          <w:color w:val="1A1A1A"/>
+        </w:rPr>
+        <w:t>Aeby</w:t>
+      </w:r>
+      <w:proofErr w:type="spellEnd"/>
+      <w:r>
+        <w:rPr>
+          <w:rFonts w:cs="Times New Roman"/>
+          <w:color w:val="1A1A1A"/>
+        </w:rPr>
+        <w:t>, G. S., &amp; Callahan, S. M. (2015).</w:t>
+      </w:r>
+      <w:proofErr w:type="gramEnd"/>
+      <w:r>
+        <w:rPr>
+          <w:rFonts w:cs="Times New Roman"/>
+          <w:color w:val="1A1A1A"/>
+        </w:rPr>
+        <w:t xml:space="preserve"> </w:t>
+      </w:r>
+      <w:proofErr w:type="gramStart"/>
+      <w:r>
+        <w:rPr>
+          <w:rFonts w:cs="Times New Roman"/>
+          <w:color w:val="1A1A1A"/>
+        </w:rPr>
+        <w:t>Differences in Bacterial Community Structure in Two Color Morphs of the Hawaiian Reef Coral Montipora capitata.</w:t>
+      </w:r>
+      <w:proofErr w:type="gramEnd"/>
+      <w:r>
+        <w:rPr>
+          <w:rFonts w:cs="Times New Roman"/>
+          <w:color w:val="1A1A1A"/>
+        </w:rPr>
+        <w:t xml:space="preserve"> </w:t>
+      </w:r>
+      <w:r>
+        <w:rPr>
+          <w:rFonts w:cs="Times New Roman"/>
+          <w:i/>
+          <w:iCs/>
+          <w:color w:val="1A1A1A"/>
+        </w:rPr>
+        <w:t>Applied and environmental microbiology</w:t>
+      </w:r>
+      <w:r>
+        <w:rPr>
+          <w:rFonts w:cs="Times New Roman"/>
+          <w:color w:val="1A1A1A"/>
+        </w:rPr>
+        <w:t xml:space="preserve">, </w:t>
+      </w:r>
+      <w:r>
+        <w:rPr>
+          <w:rFonts w:cs="Times New Roman"/>
+          <w:i/>
+          <w:iCs/>
+          <w:color w:val="1A1A1A"/>
+        </w:rPr>
+        <w:t>81</w:t>
+      </w:r>
+      <w:r>
+        <w:rPr>
+          <w:rFonts w:cs="Times New Roman"/>
+          <w:color w:val="1A1A1A"/>
+        </w:rPr>
+        <w:t>(20), 7312-7318</w:t>
       </w:r>
     </w:p>
     <w:p>
@@ -11408,7 +12468,7 @@
         <w:rPr>
           <w:noProof/>
         </w:rPr>
-        <w:t>Oppen MJH Van, Palstra FP, Piquet AM-T, Miller DJ (2001) Patterns of coral dinoflagellate associations in Acropora: significance of local availability and physiology of Symbiodinium strains and host ± symbiont selectivity. R Soc 268:1759–1767</w:t>
+        <w:t>Silverstein RN, Correa AMS, Baker AC (2012) Specificity is rarely absolute in coral-algal symbiosis: implications for coral response to climate change. Proc Biol Sci 279:2609–18</w:t>
       </w:r>
     </w:p>
     <w:p>
@@ -11427,7 +12487,7 @@
         <w:rPr>
           <w:noProof/>
         </w:rPr>
-        <w:t>Pochon X, Gates RD (2010) A new Symbiodinium clade (Dinophyceae) from soritid foraminifera in Hawai’i. Mol Phylogenet Evol 56:492–497</w:t>
+        <w:t>Smith S V., Kimmerer WJ, Laws EA, Brock RE, Walsh TW (1981) Kaneohe Bay Sewage Diversion Experiment: perspectives on ecosystem responses to nutritional perturbation.</w:t>
       </w:r>
     </w:p>
     <w:p>
@@ -11446,7 +12506,7 @@
         <w:rPr>
           <w:noProof/>
         </w:rPr>
-        <w:t>Rowan R (2004) Thermal adaptation in reef coral symbionts. Nat Publ Gr 430:742</w:t>
+        <w:t>Stat M, Bird CE, Pochon X, Chasqui L, Chauka LJ, Concepcion GT, Logan D, Takabayashi M, Toonen RJ, Gates RD (2011) Variation in Symbiodinium ITS2 sequence assemblages among coral colonies. PLoS One 6:1–13</w:t>
       </w:r>
     </w:p>
     <w:p>
@@ -11458,14 +12518,114 @@
         <w:spacing w:line="360" w:lineRule="auto"/>
         <w:ind w:left="480" w:hanging="480"/>
         <w:rPr>
+          <w:rFonts w:cs="Times New Roman"/>
           <w:noProof/>
         </w:rPr>
       </w:pPr>
-      <w:r>
-        <w:rPr>
-          <w:noProof/>
-        </w:rPr>
-        <w:t>Rowan R, Knowltono N, Paine RT (1995) Intraspecific diversity and ecological zonation in coral-algal symbiosis. Proc Natl Acad Sci 92:2850–2853</w:t>
+      <w:proofErr w:type="spellStart"/>
+      <w:proofErr w:type="gramStart"/>
+      <w:r>
+        <w:rPr>
+          <w:rFonts w:cs="Times New Roman"/>
+          <w:color w:val="1A1A1A"/>
+        </w:rPr>
+        <w:t>Takabayashi</w:t>
+      </w:r>
+      <w:proofErr w:type="spellEnd"/>
+      <w:r>
+        <w:rPr>
+          <w:rFonts w:cs="Times New Roman"/>
+          <w:color w:val="1A1A1A"/>
+        </w:rPr>
+        <w:t>, M., &amp; Hoegh-Guldberg, O. (1995).</w:t>
+      </w:r>
+      <w:proofErr w:type="gramEnd"/>
+      <w:r>
+        <w:rPr>
+          <w:rFonts w:cs="Times New Roman"/>
+          <w:color w:val="1A1A1A"/>
+        </w:rPr>
+        <w:t xml:space="preserve"> Ecological and physiological differences between two </w:t>
+      </w:r>
+      <w:proofErr w:type="gramStart"/>
+      <w:r>
+        <w:rPr>
+          <w:rFonts w:cs="Times New Roman"/>
+          <w:color w:val="1A1A1A"/>
+        </w:rPr>
+        <w:t>colour</w:t>
+      </w:r>
+      <w:proofErr w:type="gramEnd"/>
+      <w:r>
+        <w:rPr>
+          <w:rFonts w:cs="Times New Roman"/>
+          <w:color w:val="1A1A1A"/>
+        </w:rPr>
+        <w:t xml:space="preserve"> morphs of the coral </w:t>
+      </w:r>
+      <w:proofErr w:type="spellStart"/>
+      <w:r>
+        <w:rPr>
+          <w:rFonts w:cs="Times New Roman"/>
+          <w:color w:val="1A1A1A"/>
+        </w:rPr>
+        <w:t>Pocillopora</w:t>
+      </w:r>
+      <w:proofErr w:type="spellEnd"/>
+      <w:r>
+        <w:rPr>
+          <w:rFonts w:cs="Times New Roman"/>
+          <w:color w:val="1A1A1A"/>
+        </w:rPr>
+        <w:t xml:space="preserve"> </w:t>
+      </w:r>
+      <w:proofErr w:type="spellStart"/>
+      <w:r>
+        <w:rPr>
+          <w:rFonts w:cs="Times New Roman"/>
+          <w:color w:val="1A1A1A"/>
+        </w:rPr>
+        <w:t>damicornis</w:t>
+      </w:r>
+      <w:proofErr w:type="spellEnd"/>
+      <w:r>
+        <w:rPr>
+          <w:rFonts w:cs="Times New Roman"/>
+          <w:color w:val="1A1A1A"/>
+        </w:rPr>
+        <w:t xml:space="preserve">. </w:t>
+      </w:r>
+      <w:r>
+        <w:rPr>
+          <w:rFonts w:cs="Times New Roman"/>
+          <w:i/>
+          <w:iCs/>
+          <w:color w:val="1A1A1A"/>
+        </w:rPr>
+        <w:t>Marine Biology</w:t>
+      </w:r>
+      <w:r>
+        <w:rPr>
+          <w:rFonts w:cs="Times New Roman"/>
+          <w:color w:val="1A1A1A"/>
+        </w:rPr>
+        <w:t xml:space="preserve">, </w:t>
+      </w:r>
+      <w:r>
+        <w:rPr>
+          <w:rFonts w:cs="Times New Roman"/>
+          <w:i/>
+          <w:iCs/>
+          <w:color w:val="1A1A1A"/>
+        </w:rPr>
+        <w:t>123</w:t>
+      </w:r>
+      <w:r>
+        <w:rPr>
+          <w:rFonts w:cs="Times New Roman"/>
+          <w:color w:val="1A1A1A"/>
+        </w:rPr>
+        <w:t>(4), 705-714</w:t>
       </w:r>
     </w:p>
     <w:p>
@@ -11477,14 +12637,89 @@
         <w:spacing w:line="360" w:lineRule="auto"/>
         <w:ind w:left="480" w:hanging="480"/>
         <w:rPr>
-          <w:noProof/>
+          <w:rFonts w:cs="Times New Roman"/>
+          <w:color w:val="1A1A1A"/>
         </w:rPr>
       </w:pPr>
-      <w:r>
-        <w:rPr>
-          <w:noProof/>
-        </w:rPr>
-        <w:t>Salih A, Larkum A, Cox G, Kühl M, Hoegh-Guldberg O (2000) Fluorescent pigments in corals are photoprotective. Nature 408:850–853</w:t>
+      <w:proofErr w:type="spellStart"/>
+      <w:proofErr w:type="gramStart"/>
+      <w:r>
+        <w:rPr>
+          <w:rFonts w:cs="Times New Roman"/>
+          <w:color w:val="1A1A1A"/>
+        </w:rPr>
+        <w:t>Thornhill</w:t>
+      </w:r>
+      <w:proofErr w:type="spellEnd"/>
+      <w:r>
+        <w:rPr>
+          <w:rFonts w:cs="Times New Roman"/>
+          <w:color w:val="1A1A1A"/>
+        </w:rPr>
+        <w:t xml:space="preserve">, D. J., </w:t>
+      </w:r>
+      <w:proofErr w:type="spellStart"/>
+      <w:r>
+        <w:rPr>
+          <w:rFonts w:cs="Times New Roman"/>
+          <w:color w:val="1A1A1A"/>
+        </w:rPr>
+        <w:t>Fitt</w:t>
+      </w:r>
+      <w:proofErr w:type="spellEnd"/>
+      <w:r>
+        <w:rPr>
+          <w:rFonts w:cs="Times New Roman"/>
+          <w:color w:val="1A1A1A"/>
+        </w:rPr>
+        <w:t>, W. K., &amp; Schmidt, G. W. (2006).</w:t>
+      </w:r>
+      <w:proofErr w:type="gramEnd"/>
+      <w:r>
+        <w:rPr>
+          <w:rFonts w:cs="Times New Roman"/>
+          <w:color w:val="1A1A1A"/>
+        </w:rPr>
+        <w:t xml:space="preserve"> Highly stable symbioses among western Atlantic brooding corals. </w:t>
+      </w:r>
+      <w:r>
+        <w:rPr>
+          <w:rFonts w:cs="Times New Roman"/>
+          <w:i/>
+          <w:iCs/>
+          <w:color w:val="1A1A1A"/>
+        </w:rPr>
+        <w:t>Coral Reefs</w:t>
+      </w:r>
+      <w:r>
+        <w:rPr>
+          <w:rFonts w:cs="Times New Roman"/>
+          <w:color w:val="1A1A1A"/>
+        </w:rPr>
+        <w:t xml:space="preserve">, </w:t>
+      </w:r>
+      <w:r>
+        <w:rPr>
+          <w:rFonts w:cs="Times New Roman"/>
+          <w:i/>
+          <w:iCs/>
+          <w:color w:val="1A1A1A"/>
+        </w:rPr>
+        <w:t>25</w:t>
+      </w:r>
+      <w:r>
+        <w:rPr>
+          <w:rFonts w:cs="Times New Roman"/>
+          <w:color w:val="1A1A1A"/>
+        </w:rPr>
+        <w:t>(4), 515-519</w:t>
+      </w:r>
+      <w:r>
+        <w:rPr>
+          <w:rFonts w:cs="Times New Roman"/>
+          <w:color w:val="1A1A1A"/>
+        </w:rPr>
+        <w:t xml:space="preserve"> </w:t>
       </w:r>
     </w:p>
     <w:p>
@@ -11496,14 +12731,48 @@
         <w:spacing w:line="360" w:lineRule="auto"/>
         <w:ind w:left="480" w:hanging="480"/>
         <w:rPr>
-          <w:noProof/>
+          <w:rFonts w:cs="Times New Roman"/>
+          <w:color w:val="1A1A1A"/>
         </w:rPr>
       </w:pPr>
       <w:r>
         <w:rPr>
-          <w:noProof/>
-        </w:rPr>
-        <w:t>Sampayo EM, Franceschinis L, Hoegh-Guldberg O, Dove S (2007) Niche partitioning of closely related symbiotic dinoflagellates. Mol Ecol 16:3721–3733</w:t>
+          <w:rFonts w:cs="Times New Roman"/>
+          <w:color w:val="1A1A1A"/>
+        </w:rPr>
+        <w:t xml:space="preserve">Todd, P., Sidle, R., &amp; Chou, L. (2002). Plastic corals from Singapore: 2. </w:t>
+      </w:r>
+      <w:r>
+        <w:rPr>
+          <w:rFonts w:cs="Times New Roman"/>
+          <w:i/>
+          <w:iCs/>
+          <w:color w:val="1A1A1A"/>
+        </w:rPr>
+        <w:t>Coral reefs</w:t>
+      </w:r>
+      <w:r>
+        <w:rPr>
+          <w:rFonts w:cs="Times New Roman"/>
+          <w:color w:val="1A1A1A"/>
+        </w:rPr>
+        <w:t xml:space="preserve">, </w:t>
+      </w:r>
+      <w:r>
+        <w:rPr>
+          <w:rFonts w:cs="Times New Roman"/>
+          <w:i/>
+          <w:iCs/>
+          <w:color w:val="1A1A1A"/>
+        </w:rPr>
+        <w:t>21</w:t>
+      </w:r>
+      <w:r>
+        <w:rPr>
+          <w:rFonts w:cs="Times New Roman"/>
+          <w:color w:val="1A1A1A"/>
+        </w:rPr>
+        <w:t>(4), 407-408</w:t>
       </w:r>
     </w:p>
     <w:p>
@@ -11515,109 +12784,89 @@
         <w:spacing w:line="360" w:lineRule="auto"/>
         <w:ind w:left="480" w:hanging="480"/>
         <w:rPr>
+          <w:rFonts w:cs="Times New Roman"/>
           <w:noProof/>
         </w:rPr>
       </w:pPr>
-      <w:r>
-        <w:rPr>
-          <w:noProof/>
-        </w:rPr>
-        <w:t>Silverstein RN, Correa AMS, Baker AC (2012) Specificity is rarely absolute in coral-algal symbiosis: implications for coral response to climate change. Proc Biol Sci 279:2609–18</w:t>
-      </w:r>
-    </w:p>
-    <w:p>
-      <w:pPr>
-        <w:widowControl w:val="0"/>
-        <w:autoSpaceDE w:val="0"/>
-        <w:autoSpaceDN w:val="0"/>
-        <w:adjustRightInd w:val="0"/>
-        <w:spacing w:line="360" w:lineRule="auto"/>
-        <w:ind w:left="480" w:hanging="480"/>
-        <w:rPr>
-          <w:noProof/>
-        </w:rPr>
-      </w:pPr>
-      <w:r>
-        <w:rPr>
-          <w:noProof/>
-        </w:rPr>
-        <w:t>Smith S V., Kimmerer WJ, Laws EA, Brock RE, Walsh TW (1981) Kaneohe Bay Sewage Diversion Experiment: perspectives on ecosystem responses to nutritional perturbation.</w:t>
-      </w:r>
-    </w:p>
-    <w:p>
-      <w:pPr>
-        <w:widowControl w:val="0"/>
-        <w:autoSpaceDE w:val="0"/>
-        <w:autoSpaceDN w:val="0"/>
-        <w:adjustRightInd w:val="0"/>
-        <w:spacing w:line="360" w:lineRule="auto"/>
-        <w:ind w:left="480" w:hanging="480"/>
-        <w:rPr>
-          <w:noProof/>
-        </w:rPr>
-      </w:pPr>
-      <w:r>
-        <w:rPr>
-          <w:noProof/>
-        </w:rPr>
-        <w:t>Stat M, Bird CE, Pochon X, Chasqui L, Chauka LJ, Concepcion GT, Logan D, Takabayashi M, Toonen RJ, Gates RD (2011) Variation in Symbiodinium ITS2 sequence assemblages among coral colonies. PLoS One 6:1–13</w:t>
-      </w:r>
-    </w:p>
-    <w:p>
-      <w:pPr>
-        <w:widowControl w:val="0"/>
-        <w:autoSpaceDE w:val="0"/>
-        <w:autoSpaceDN w:val="0"/>
-        <w:adjustRightInd w:val="0"/>
-        <w:spacing w:line="360" w:lineRule="auto"/>
-        <w:ind w:left="480" w:hanging="480"/>
-        <w:rPr>
-          <w:noProof/>
-        </w:rPr>
-      </w:pPr>
-      <w:r>
-        <w:rPr>
-          <w:noProof/>
-        </w:rPr>
-        <w:t>Stat M, Yost DM, Gates RD (2015) Geographic structure and host specificity shape the community composition of symbiotic dinoflagellates in corals from the Northwestern Hawaiian Islands. Coral Reefs 34:1075–1086</w:t>
-      </w:r>
-    </w:p>
-    <w:p>
-      <w:pPr>
-        <w:widowControl w:val="0"/>
-        <w:autoSpaceDE w:val="0"/>
-        <w:autoSpaceDN w:val="0"/>
-        <w:adjustRightInd w:val="0"/>
-        <w:spacing w:line="360" w:lineRule="auto"/>
-        <w:ind w:left="480" w:hanging="480"/>
-        <w:rPr>
-          <w:noProof/>
-        </w:rPr>
-      </w:pPr>
-      <w:r>
-        <w:rPr>
-          <w:noProof/>
-        </w:rPr>
-        <w:t>Titlyanov EA (1981) Adaptation of reef-building corals to low light intensity. Proc 4th Int Coral Reef Symp:39–43</w:t>
-      </w:r>
-    </w:p>
-    <w:p>
-      <w:pPr>
-        <w:widowControl w:val="0"/>
-        <w:autoSpaceDE w:val="0"/>
-        <w:autoSpaceDN w:val="0"/>
-        <w:adjustRightInd w:val="0"/>
-        <w:spacing w:line="360" w:lineRule="auto"/>
-        <w:ind w:left="480" w:hanging="480"/>
-        <w:rPr>
-          <w:noProof/>
-        </w:rPr>
-      </w:pPr>
-      <w:r>
-        <w:rPr>
-          <w:noProof/>
-        </w:rPr>
-        <w:t>Tonk L, Sampayo EM, Weeks S, Magno-Canto M, Hoegh-Guldberg O (2013) Host-specific interactions with environmental factors shape the distribution of Symbiodinium across the Great Barrier Reef. PLoS One 8:1–14</w:t>
+      <w:proofErr w:type="spellStart"/>
+      <w:r>
+        <w:rPr>
+          <w:rFonts w:cs="Times New Roman"/>
+          <w:color w:val="1A1A1A"/>
+        </w:rPr>
+        <w:t>Yuyama</w:t>
+      </w:r>
+      <w:proofErr w:type="spellEnd"/>
+      <w:r>
+        <w:rPr>
+          <w:rFonts w:cs="Times New Roman"/>
+          <w:color w:val="1A1A1A"/>
+        </w:rPr>
+        <w:t xml:space="preserve">, I., </w:t>
+      </w:r>
+      <w:proofErr w:type="spellStart"/>
+      <w:r>
+        <w:rPr>
+          <w:rFonts w:cs="Times New Roman"/>
+          <w:color w:val="1A1A1A"/>
+        </w:rPr>
+        <w:t>Harii</w:t>
+      </w:r>
+      <w:proofErr w:type="spellEnd"/>
+      <w:r>
+        <w:rPr>
+          <w:rFonts w:cs="Times New Roman"/>
+          <w:color w:val="1A1A1A"/>
+        </w:rPr>
+        <w:t xml:space="preserve">, S., &amp; Hidaka, M. (2012). Algal symbiont type affects gene expression in juveniles of the coral Acropora </w:t>
+      </w:r>
+      <w:proofErr w:type="spellStart"/>
+      <w:r>
+        <w:rPr>
+          <w:rFonts w:cs="Times New Roman"/>
+          <w:color w:val="1A1A1A"/>
+        </w:rPr>
+        <w:t>tenuis</w:t>
+      </w:r>
+      <w:proofErr w:type="spellEnd"/>
+      <w:r>
+        <w:rPr>
+          <w:rFonts w:cs="Times New Roman"/>
+          <w:color w:val="1A1A1A"/>
+        </w:rPr>
+        <w:t xml:space="preserve"> exposed to thermal stress. </w:t>
+      </w:r>
+      <w:r>
+        <w:rPr>
+          <w:rFonts w:cs="Times New Roman"/>
+          <w:i/>
+          <w:iCs/>
+          <w:color w:val="1A1A1A"/>
+        </w:rPr>
+        <w:t>Marine environmental research</w:t>
+      </w:r>
+      <w:r>
+        <w:rPr>
+          <w:rFonts w:cs="Times New Roman"/>
+          <w:color w:val="1A1A1A"/>
+        </w:rPr>
+        <w:t xml:space="preserve">, </w:t>
+      </w:r>
+      <w:r>
+        <w:rPr>
+          <w:rFonts w:cs="Times New Roman"/>
+          <w:i/>
+          <w:iCs/>
+          <w:color w:val="1A1A1A"/>
+        </w:rPr>
+        <w:t>76</w:t>
+      </w:r>
+      <w:r>
+        <w:rPr>
+          <w:rFonts w:cs="Times New Roman"/>
+          <w:color w:val="1A1A1A"/>
+        </w:rPr>
+        <w:t>, 41-47</w:t>
       </w:r>
     </w:p>
     <w:p>

</xml_diff>

<commit_message>
manuscript polishing and editing
</commit_message>
<xml_diff>
--- a/Manuscript/Manuscript_1-3-16.docx
+++ b/Manuscript/Manuscript_1-3-16.docx
@@ -19,7 +19,13 @@
         <w:rPr>
           <w:rFonts w:cs="Times New Roman"/>
         </w:rPr>
-        <w:t xml:space="preserve">Interactions between color and </w:t>
+        <w:t>Depth-mediated i</w:t>
+      </w:r>
+      <w:r>
+        <w:rPr>
+          <w:rFonts w:cs="Times New Roman"/>
+        </w:rPr>
+        <w:t xml:space="preserve">nteractions between color and </w:t>
       </w:r>
       <w:r>
         <w:rPr>
@@ -46,30 +52,6 @@
           <w:i/>
         </w:rPr>
         <w:t>Montipora capitata</w:t>
-      </w:r>
-      <w:r>
-        <w:rPr>
-          <w:rFonts w:cs="Times New Roman"/>
-        </w:rPr>
-        <w:t xml:space="preserve"> </w:t>
-      </w:r>
-      <w:r>
-        <w:rPr>
-          <w:rFonts w:cs="Times New Roman"/>
-        </w:rPr>
-        <w:t>across environmental</w:t>
-      </w:r>
-      <w:r>
-        <w:rPr>
-          <w:rFonts w:cs="Times New Roman"/>
-        </w:rPr>
-        <w:t xml:space="preserve"> gradient</w:t>
-      </w:r>
-      <w:r>
-        <w:rPr>
-          <w:rFonts w:cs="Times New Roman"/>
-        </w:rPr>
-        <w:t>s</w:t>
       </w:r>
       <w:r>
         <w:rPr>
@@ -1152,7 +1134,7 @@
         <w:rPr>
           <w:rFonts w:cs="Times New Roman"/>
         </w:rPr>
-        <w:t xml:space="preserve"> 3.53</w:t>
+        <w:t xml:space="preserve"> 3.64</w:t>
       </w:r>
       <w:r>
         <w:rPr>
@@ -2667,7 +2649,19 @@
         <w:rPr>
           <w:rFonts w:cs="Times New Roman"/>
         </w:rPr>
-        <w:t xml:space="preserve"> abundance of </w:t>
+        <w:t xml:space="preserve"> abundance of</w:t>
+      </w:r>
+      <w:r>
+        <w:rPr>
+          <w:rFonts w:cs="Times New Roman"/>
+        </w:rPr>
+        <w:t xml:space="preserve"> symbiont</w:t>
+      </w:r>
+      <w:r>
+        <w:rPr>
+          <w:rFonts w:cs="Times New Roman"/>
+        </w:rPr>
+        <w:t xml:space="preserve"> </w:t>
       </w:r>
       <w:r>
         <w:rPr>
@@ -3437,7 +3431,7 @@
         <w:rPr>
           <w:rFonts w:cs="Times New Roman"/>
         </w:rPr>
-        <w:t xml:space="preserve"> 2013</w:t>
+        <w:t xml:space="preserve"> 2004</w:t>
       </w:r>
       <w:r>
         <w:rPr>
@@ -3821,19 +3815,23 @@
         </w:rPr>
         <w:t xml:space="preserve">in </w:t>
       </w:r>
-      <w:proofErr w:type="spellStart"/>
-      <w:r>
-        <w:rPr>
-          <w:rFonts w:cs="Times New Roman"/>
-        </w:rPr>
-        <w:t>Kāneʻohe</w:t>
-      </w:r>
-      <w:proofErr w:type="spellEnd"/>
-      <w:r>
-        <w:rPr>
-          <w:rFonts w:cs="Times New Roman"/>
-        </w:rPr>
-        <w:t xml:space="preserve"> Bay occur</w:t>
+      <w:r>
+        <w:rPr>
+          <w:rFonts w:cs="Times New Roman"/>
+        </w:rPr>
+        <w:t>Kāne‘ohe Bay</w:t>
+      </w:r>
+      <w:r>
+        <w:rPr>
+          <w:rFonts w:cs="Times New Roman"/>
+        </w:rPr>
+        <w:t xml:space="preserve"> </w:t>
+      </w:r>
+      <w:r>
+        <w:rPr>
+          <w:rFonts w:cs="Times New Roman"/>
+        </w:rPr>
+        <w:t>occur</w:t>
       </w:r>
       <w:r>
         <w:rPr>
@@ -4200,7 +4198,19 @@
         <w:rPr>
           <w:rFonts w:cs="Times New Roman"/>
         </w:rPr>
-        <w:t>een 7 June and 12 August 20</w:t>
+        <w:t>een 7 June</w:t>
+      </w:r>
+      <w:r>
+        <w:rPr>
+          <w:rFonts w:cs="Times New Roman"/>
+        </w:rPr>
+        <w:t xml:space="preserve"> 2016</w:t>
+      </w:r>
+      <w:r>
+        <w:rPr>
+          <w:rFonts w:cs="Times New Roman"/>
+        </w:rPr>
+        <w:t xml:space="preserve"> and 12 August 20</w:t>
       </w:r>
       <w:r>
         <w:rPr>
@@ -6436,8 +6446,6 @@
         </w:rPr>
         <w:t>34.9 % Orange-D, 16.9 % Orange-C, and 3.8</w:t>
       </w:r>
-      <w:bookmarkStart w:id="0" w:name="_GoBack"/>
-      <w:bookmarkEnd w:id="0"/>
       <w:r>
         <w:rPr>
           <w:rFonts w:cs="Times New Roman"/>
@@ -7381,7 +7389,13 @@
         <w:rPr>
           <w:rFonts w:cs="Times New Roman"/>
         </w:rPr>
-        <w:t xml:space="preserve">amounts </w:t>
+        <w:t>levels</w:t>
+      </w:r>
+      <w:r>
+        <w:rPr>
+          <w:rFonts w:cs="Times New Roman"/>
+        </w:rPr>
+        <w:t xml:space="preserve"> </w:t>
       </w:r>
       <w:r>
         <w:rPr>
@@ -7441,7 +7455,19 @@
         <w:rPr>
           <w:rFonts w:cs="Times New Roman"/>
         </w:rPr>
-        <w:t xml:space="preserve">each dominated colonies frequently </w:t>
+        <w:t>each dominated colonies</w:t>
+      </w:r>
+      <w:r>
+        <w:rPr>
+          <w:rFonts w:cs="Times New Roman"/>
+        </w:rPr>
+        <w:t xml:space="preserve"> relatively</w:t>
+      </w:r>
+      <w:r>
+        <w:rPr>
+          <w:rFonts w:cs="Times New Roman"/>
+        </w:rPr>
+        <w:t xml:space="preserve"> frequently </w:t>
       </w:r>
       <w:r>
         <w:rPr>
@@ -9114,6 +9140,12 @@
         <w:rPr>
           <w:rFonts w:cs="Times New Roman"/>
         </w:rPr>
+        <w:t xml:space="preserve"> strongly</w:t>
+      </w:r>
+      <w:r>
+        <w:rPr>
+          <w:rFonts w:cs="Times New Roman"/>
+        </w:rPr>
         <w:t xml:space="preserve"> throughout the bay</w:t>
       </w:r>
       <w:r>
@@ -9156,7 +9188,13 @@
         <w:rPr>
           <w:rFonts w:cs="Times New Roman"/>
         </w:rPr>
-        <w:t xml:space="preserve"> (ZENODO)</w:t>
+        <w:t xml:space="preserve"> (Ritson-Williams &amp; Gates 2016 a &amp; b</w:t>
+      </w:r>
+      <w:r>
+        <w:rPr>
+          <w:rFonts w:cs="Times New Roman"/>
+        </w:rPr>
+        <w:t>)</w:t>
       </w:r>
       <w:r>
         <w:rPr>
@@ -9524,7 +9562,13 @@
         <w:rPr>
           <w:rFonts w:cs="Times New Roman"/>
         </w:rPr>
-        <w:t xml:space="preserve"> et al. 2010)</w:t>
+        <w:t xml:space="preserve"> et al. 2012</w:t>
+      </w:r>
+      <w:r>
+        <w:rPr>
+          <w:rFonts w:cs="Times New Roman"/>
+        </w:rPr>
+        <w:t>)</w:t>
       </w:r>
       <w:r>
         <w:rPr>
@@ -10584,7 +10628,6 @@
       <w:r>
         <w:rPr>
           <w:rFonts w:cs="Times New Roman"/>
-          <w:highlight w:val="yellow"/>
         </w:rPr>
         <w:t>___________</w:t>
       </w:r>
@@ -10603,7 +10646,6 @@
       <w:r>
         <w:rPr>
           <w:rFonts w:cs="Times New Roman"/>
-          <w:highlight w:val="yellow"/>
         </w:rPr>
         <w:t>_______</w:t>
       </w:r>
@@ -10611,20 +10653,13 @@
         <w:rPr>
           <w:rFonts w:cs="Times New Roman"/>
         </w:rPr>
-        <w:t xml:space="preserve"> and SOEST contribution number </w:t>
-      </w:r>
-      <w:r>
-        <w:rPr>
-          <w:rFonts w:cs="Times New Roman"/>
-          <w:highlight w:val="yellow"/>
-        </w:rPr>
-        <w:t>_________</w:t>
-      </w:r>
-      <w:r>
-        <w:rPr>
-          <w:rFonts w:cs="Times New Roman"/>
-        </w:rPr>
-        <w:t>.</w:t>
+        <w:t xml:space="preserve"> and SOEST contribution </w:t>
+      </w:r>
+      <w:r>
+        <w:rPr>
+          <w:rFonts w:cs="Times New Roman"/>
+        </w:rPr>
+        <w:t>number _________.</w:t>
       </w:r>
     </w:p>
     <w:p>
@@ -10914,14 +10949,62 @@
         <w:spacing w:line="360" w:lineRule="auto"/>
         <w:ind w:left="480" w:hanging="480"/>
         <w:rPr>
-          <w:noProof/>
+          <w:rFonts w:cs="Times New Roman"/>
+          <w:color w:val="1A1A1A"/>
         </w:rPr>
       </w:pPr>
-      <w:r>
-        <w:rPr>
-          <w:noProof/>
-        </w:rPr>
-        <w:t>Cunning R, Baker AC (2013) Excess algal symbionts increase the susceptibility of reef corals to bleaching. Nat Clim Chang 3:259–262</w:t>
+      <w:proofErr w:type="gramStart"/>
+      <w:r>
+        <w:rPr>
+          <w:rFonts w:cs="Times New Roman"/>
+          <w:color w:val="1A1A1A"/>
+        </w:rPr>
+        <w:t>Cunning, R., Silverstein, R</w:t>
+      </w:r>
+      <w:r>
+        <w:rPr>
+          <w:rFonts w:cs="Times New Roman"/>
+          <w:color w:val="1A1A1A"/>
+        </w:rPr>
+        <w:t>. N., &amp; Baker, A. C. (2015</w:t>
+      </w:r>
+      <w:r>
+        <w:rPr>
+          <w:rFonts w:cs="Times New Roman"/>
+          <w:color w:val="1A1A1A"/>
+        </w:rPr>
+        <w:t>).</w:t>
+      </w:r>
+      <w:proofErr w:type="gramEnd"/>
+      <w:r>
+        <w:rPr>
+          <w:rFonts w:cs="Times New Roman"/>
+          <w:color w:val="1A1A1A"/>
+        </w:rPr>
+        <w:t xml:space="preserve"> Investigating the causes and consequences of symbiont shuffling in a multi-partner reef coral symbiosis under environmental change. In </w:t>
+      </w:r>
+      <w:r>
+        <w:rPr>
+          <w:rFonts w:cs="Times New Roman"/>
+          <w:i/>
+          <w:iCs/>
+          <w:color w:val="1A1A1A"/>
+        </w:rPr>
+        <w:t>Proc. R. Soc. B</w:t>
+      </w:r>
+      <w:r>
+        <w:rPr>
+          <w:rFonts w:cs="Times New Roman"/>
+          <w:color w:val="1A1A1A"/>
+        </w:rPr>
+        <w:t xml:space="preserve"> 282:</w:t>
+      </w:r>
+      <w:r>
+        <w:rPr>
+          <w:rFonts w:cs="Times New Roman"/>
+          <w:color w:val="1A1A1A"/>
+        </w:rPr>
+        <w:t>20141725</w:t>
       </w:r>
     </w:p>
     <w:p>
@@ -10933,53 +11016,14 @@
         <w:spacing w:line="360" w:lineRule="auto"/>
         <w:ind w:left="480" w:hanging="480"/>
         <w:rPr>
-          <w:rFonts w:cs="Times New Roman"/>
-          <w:color w:val="1A1A1A"/>
+          <w:noProof/>
         </w:rPr>
       </w:pPr>
       <w:r>
         <w:rPr>
-          <w:rFonts w:cs="Times New Roman"/>
-          <w:color w:val="1A1A1A"/>
-        </w:rPr>
-        <w:t>Cunning, R., Silverstein, R</w:t>
-      </w:r>
-      <w:r>
-        <w:rPr>
-          <w:rFonts w:cs="Times New Roman"/>
-          <w:color w:val="1A1A1A"/>
-        </w:rPr>
-        <w:t>. N., &amp; Baker, A. C. (2015</w:t>
-      </w:r>
-      <w:r>
-        <w:rPr>
-          <w:rFonts w:cs="Times New Roman"/>
-          <w:color w:val="1A1A1A"/>
-        </w:rPr>
-        <w:t xml:space="preserve">). Investigating the causes and consequences of symbiont shuffling in a multi-partner reef coral symbiosis under environmental change. In </w:t>
-      </w:r>
-      <w:r>
-        <w:rPr>
-          <w:rFonts w:cs="Times New Roman"/>
-          <w:i/>
-          <w:iCs/>
-          <w:color w:val="1A1A1A"/>
-        </w:rPr>
-        <w:t>Proc. R. Soc. B</w:t>
-      </w:r>
-      <w:r>
-        <w:rPr>
-          <w:rFonts w:cs="Times New Roman"/>
-          <w:color w:val="1A1A1A"/>
-        </w:rPr>
-        <w:t xml:space="preserve"> 282:</w:t>
-      </w:r>
-      <w:r>
-        <w:rPr>
-          <w:rFonts w:cs="Times New Roman"/>
-          <w:color w:val="1A1A1A"/>
-        </w:rPr>
-        <w:t>20141725</w:t>
+          <w:noProof/>
+        </w:rPr>
+        <w:t>Cunning R, Ritson-Williams R, Gates RD (2016) Patterns of bleaching and recovery of Montipora capitata in Kaneohe Bay, Hawaii, USA. Mar Ecol Prog Ser 551:131–139</w:t>
       </w:r>
     </w:p>
     <w:p>
@@ -10991,14 +11035,48 @@
         <w:spacing w:line="360" w:lineRule="auto"/>
         <w:ind w:left="480" w:hanging="480"/>
         <w:rPr>
+          <w:rFonts w:cs="Times New Roman"/>
           <w:noProof/>
         </w:rPr>
       </w:pPr>
       <w:r>
         <w:rPr>
-          <w:noProof/>
-        </w:rPr>
-        <w:t>Cunning R, Ritson-Williams R, Gates RD (2016) Patterns of bleaching and recovery of Montipora capitata in Kaneohe Bay, Hawaii, USA. Mar Ecol Prog Ser 551:131–139</w:t>
+          <w:rFonts w:cs="Times New Roman"/>
+          <w:color w:val="1A1A1A"/>
+        </w:rPr>
+        <w:t xml:space="preserve">DeSalvo, M. K., Estrada, A., Sunagawa, S., &amp; Medina, M. (2012). Transcriptomic responses to darkness stress point to common coral bleaching mechanisms. </w:t>
+      </w:r>
+      <w:r>
+        <w:rPr>
+          <w:rFonts w:cs="Times New Roman"/>
+          <w:i/>
+          <w:iCs/>
+          <w:color w:val="1A1A1A"/>
+        </w:rPr>
+        <w:t>Coral Reefs</w:t>
+      </w:r>
+      <w:r>
+        <w:rPr>
+          <w:rFonts w:cs="Times New Roman"/>
+          <w:color w:val="1A1A1A"/>
+        </w:rPr>
+        <w:t xml:space="preserve">, </w:t>
+      </w:r>
+      <w:r>
+        <w:rPr>
+          <w:rFonts w:cs="Times New Roman"/>
+          <w:i/>
+          <w:iCs/>
+          <w:color w:val="1A1A1A"/>
+        </w:rPr>
+        <w:t>31</w:t>
+      </w:r>
+      <w:r>
+        <w:rPr>
+          <w:rFonts w:cs="Times New Roman"/>
+          <w:color w:val="1A1A1A"/>
+        </w:rPr>
+        <w:t>(1), 215-228</w:t>
       </w:r>
     </w:p>
     <w:p>
@@ -11010,48 +11088,14 @@
         <w:spacing w:line="360" w:lineRule="auto"/>
         <w:ind w:left="480" w:hanging="480"/>
         <w:rPr>
-          <w:rFonts w:cs="Times New Roman"/>
           <w:noProof/>
         </w:rPr>
       </w:pPr>
       <w:r>
         <w:rPr>
-          <w:rFonts w:cs="Times New Roman"/>
-          <w:color w:val="1A1A1A"/>
-        </w:rPr>
-        <w:t xml:space="preserve">DeSalvo, M. K., Estrada, A., Sunagawa, S., &amp; Medina, M. (2012). Transcriptomic responses to darkness stress point to common coral bleaching mechanisms. </w:t>
-      </w:r>
-      <w:r>
-        <w:rPr>
-          <w:rFonts w:cs="Times New Roman"/>
-          <w:i/>
-          <w:iCs/>
-          <w:color w:val="1A1A1A"/>
-        </w:rPr>
-        <w:t>Coral Reefs</w:t>
-      </w:r>
-      <w:r>
-        <w:rPr>
-          <w:rFonts w:cs="Times New Roman"/>
-          <w:color w:val="1A1A1A"/>
-        </w:rPr>
-        <w:t xml:space="preserve">, </w:t>
-      </w:r>
-      <w:r>
-        <w:rPr>
-          <w:rFonts w:cs="Times New Roman"/>
-          <w:i/>
-          <w:iCs/>
-          <w:color w:val="1A1A1A"/>
-        </w:rPr>
-        <w:t>31</w:t>
-      </w:r>
-      <w:r>
-        <w:rPr>
-          <w:rFonts w:cs="Times New Roman"/>
-          <w:color w:val="1A1A1A"/>
-        </w:rPr>
-        <w:t>(1), 215-228</w:t>
+          <w:noProof/>
+        </w:rPr>
+        <w:t>Frade PR, Englebert N, Faria J, Visser PM, Bak RPM (2008) Distribution and photobiology of Symbiodinium types in different light environments for three colour morphs of the coral Madracis pharensis: Is there more to it than total irradiance? Coral Reefs 27:913–925</w:t>
       </w:r>
     </w:p>
     <w:p>
@@ -11070,7 +11114,7 @@
         <w:rPr>
           <w:noProof/>
         </w:rPr>
-        <w:t>Frade PR, Englebert N, Faria J, Visser PM, Bak RPM (2008) Distribution and photobiology of Symbiodinium types in different light environments for three colour morphs of the coral Madracis pharensis: Is there more to it than total irradiance? Coral Reefs 27:913–925</w:t>
+        <w:t>Frade PR, Jonghe F de, Vermuelen F, Bleuswuk J van, Bak RPM (2008) Variation in symbiont distribution between closely related coral species over large depth ranges. Mol Ecol 17:691–703</w:t>
       </w:r>
     </w:p>
     <w:p>
@@ -11082,14 +11126,48 @@
         <w:spacing w:line="360" w:lineRule="auto"/>
         <w:ind w:left="480" w:hanging="480"/>
         <w:rPr>
+          <w:rFonts w:cs="Times New Roman"/>
           <w:noProof/>
         </w:rPr>
       </w:pPr>
       <w:r>
         <w:rPr>
-          <w:noProof/>
-        </w:rPr>
-        <w:t>Frade PR, Jonghe F de, Vermuelen F, Bleuswuk J van, Bak RPM (2008) Variation in symbiont distribution between closely related coral species over large depth ranges. Mol Ecol 17:691–703</w:t>
+          <w:rFonts w:cs="Times New Roman"/>
+          <w:color w:val="1A1A1A"/>
+        </w:rPr>
+        <w:t xml:space="preserve">Glynn, P. W., Maté, J. L., Baker, A. C., &amp; Calderón, M. O. (2001). Coral bleaching and mortality in Panama and Ecuador during the 1997–1998 El Niño–Southern Oscillation event: spatial/temporal patterns and comparisons with the 1982–1983 event. </w:t>
+      </w:r>
+      <w:r>
+        <w:rPr>
+          <w:rFonts w:cs="Times New Roman"/>
+          <w:i/>
+          <w:iCs/>
+          <w:color w:val="1A1A1A"/>
+        </w:rPr>
+        <w:t>Bulletin of Marine Science</w:t>
+      </w:r>
+      <w:r>
+        <w:rPr>
+          <w:rFonts w:cs="Times New Roman"/>
+          <w:color w:val="1A1A1A"/>
+        </w:rPr>
+        <w:t xml:space="preserve">, </w:t>
+      </w:r>
+      <w:r>
+        <w:rPr>
+          <w:rFonts w:cs="Times New Roman"/>
+          <w:i/>
+          <w:iCs/>
+          <w:color w:val="1A1A1A"/>
+        </w:rPr>
+        <w:t>69</w:t>
+      </w:r>
+      <w:r>
+        <w:rPr>
+          <w:rFonts w:cs="Times New Roman"/>
+          <w:color w:val="1A1A1A"/>
+        </w:rPr>
+        <w:t>(1), 79-109</w:t>
       </w:r>
     </w:p>
     <w:p>
@@ -11101,48 +11179,14 @@
         <w:spacing w:line="360" w:lineRule="auto"/>
         <w:ind w:left="480" w:hanging="480"/>
         <w:rPr>
-          <w:rFonts w:cs="Times New Roman"/>
           <w:noProof/>
         </w:rPr>
       </w:pPr>
       <w:r>
         <w:rPr>
-          <w:rFonts w:cs="Times New Roman"/>
-          <w:color w:val="1A1A1A"/>
-        </w:rPr>
-        <w:t xml:space="preserve">Glynn, P. W., Maté, J. L., Baker, A. C., &amp; Calderón, M. O. (2001). Coral bleaching and mortality in Panama and Ecuador during the 1997–1998 El Niño–Southern Oscillation event: spatial/temporal patterns and comparisons with the 1982–1983 event. </w:t>
-      </w:r>
-      <w:r>
-        <w:rPr>
-          <w:rFonts w:cs="Times New Roman"/>
-          <w:i/>
-          <w:iCs/>
-          <w:color w:val="1A1A1A"/>
-        </w:rPr>
-        <w:t>Bulletin of Marine Science</w:t>
-      </w:r>
-      <w:r>
-        <w:rPr>
-          <w:rFonts w:cs="Times New Roman"/>
-          <w:color w:val="1A1A1A"/>
-        </w:rPr>
-        <w:t xml:space="preserve">, </w:t>
-      </w:r>
-      <w:r>
-        <w:rPr>
-          <w:rFonts w:cs="Times New Roman"/>
-          <w:i/>
-          <w:iCs/>
-          <w:color w:val="1A1A1A"/>
-        </w:rPr>
-        <w:t>69</w:t>
-      </w:r>
-      <w:r>
-        <w:rPr>
-          <w:rFonts w:cs="Times New Roman"/>
-          <w:color w:val="1A1A1A"/>
-        </w:rPr>
-        <w:t>(1), 79-109</w:t>
+          <w:noProof/>
+        </w:rPr>
+        <w:t>Grigg RW (1965) Ecological studies of black corals in Hawaii. Pacific Sci 19:244–259</w:t>
       </w:r>
     </w:p>
     <w:p>
@@ -11154,14 +11198,48 @@
         <w:spacing w:line="360" w:lineRule="auto"/>
         <w:ind w:left="480" w:hanging="480"/>
         <w:rPr>
+          <w:rFonts w:cs="Times New Roman"/>
           <w:noProof/>
         </w:rPr>
       </w:pPr>
       <w:r>
         <w:rPr>
-          <w:noProof/>
-        </w:rPr>
-        <w:t>Grigg RW (1965) Ecological studies of black corals in Hawaii. Pacific Sci 19:244–259</w:t>
+          <w:rFonts w:cs="Times New Roman"/>
+          <w:color w:val="1A1A1A"/>
+        </w:rPr>
+        <w:t xml:space="preserve">Hoegh-Guldberg, O., Mumby, P. J., Hooten, A. J., Steneck, R. S., Greenfield, P., Gomez, E., ... &amp; Knowlton, N. (2007). Coral reefs under rapid climate change and ocean acidification. </w:t>
+      </w:r>
+      <w:r>
+        <w:rPr>
+          <w:rFonts w:cs="Times New Roman"/>
+          <w:i/>
+          <w:iCs/>
+          <w:color w:val="1A1A1A"/>
+        </w:rPr>
+        <w:t>science</w:t>
+      </w:r>
+      <w:r>
+        <w:rPr>
+          <w:rFonts w:cs="Times New Roman"/>
+          <w:color w:val="1A1A1A"/>
+        </w:rPr>
+        <w:t xml:space="preserve">, </w:t>
+      </w:r>
+      <w:r>
+        <w:rPr>
+          <w:rFonts w:cs="Times New Roman"/>
+          <w:i/>
+          <w:iCs/>
+          <w:color w:val="1A1A1A"/>
+        </w:rPr>
+        <w:t>318</w:t>
+      </w:r>
+      <w:r>
+        <w:rPr>
+          <w:rFonts w:cs="Times New Roman"/>
+          <w:color w:val="1A1A1A"/>
+        </w:rPr>
+        <w:t>(5857), 1737-1742</w:t>
       </w:r>
     </w:p>
     <w:p>
@@ -11173,48 +11251,14 @@
         <w:spacing w:line="360" w:lineRule="auto"/>
         <w:ind w:left="480" w:hanging="480"/>
         <w:rPr>
-          <w:rFonts w:cs="Times New Roman"/>
           <w:noProof/>
         </w:rPr>
       </w:pPr>
       <w:r>
         <w:rPr>
-          <w:rFonts w:cs="Times New Roman"/>
-          <w:color w:val="1A1A1A"/>
-        </w:rPr>
-        <w:t xml:space="preserve">Hoegh-Guldberg, O., Mumby, P. J., Hooten, A. J., Steneck, R. S., Greenfield, P., Gomez, E., ... &amp; Knowlton, N. (2007). Coral reefs under rapid climate change and ocean acidification. </w:t>
-      </w:r>
-      <w:r>
-        <w:rPr>
-          <w:rFonts w:cs="Times New Roman"/>
-          <w:i/>
-          <w:iCs/>
-          <w:color w:val="1A1A1A"/>
-        </w:rPr>
-        <w:t>science</w:t>
-      </w:r>
-      <w:r>
-        <w:rPr>
-          <w:rFonts w:cs="Times New Roman"/>
-          <w:color w:val="1A1A1A"/>
-        </w:rPr>
-        <w:t xml:space="preserve">, </w:t>
-      </w:r>
-      <w:r>
-        <w:rPr>
-          <w:rFonts w:cs="Times New Roman"/>
-          <w:i/>
-          <w:iCs/>
-          <w:color w:val="1A1A1A"/>
-        </w:rPr>
-        <w:t>318</w:t>
-      </w:r>
-      <w:r>
-        <w:rPr>
-          <w:rFonts w:cs="Times New Roman"/>
-          <w:color w:val="1A1A1A"/>
-        </w:rPr>
-        <w:t>(5857), 1737-1742</w:t>
+          <w:noProof/>
+        </w:rPr>
+        <w:t>Iglesias-Prieto R, Beltrá N VH, Lajeunesse TC, Reyes-Bonilla H, Thomé PE (2004) Different algal symbionts explain the vertical distribution of dominant reef corals in the eastern Pacific. Proc R Soc London B Biol Sci 271:1757–1763</w:t>
       </w:r>
     </w:p>
     <w:p>
@@ -11226,14 +11270,48 @@
         <w:spacing w:line="360" w:lineRule="auto"/>
         <w:ind w:left="480" w:hanging="480"/>
         <w:rPr>
+          <w:rFonts w:cs="Times New Roman"/>
           <w:noProof/>
         </w:rPr>
       </w:pPr>
       <w:r>
         <w:rPr>
-          <w:noProof/>
-        </w:rPr>
-        <w:t>Iglesias-Prieto R, Beltrá N VH, Lajeunesse TC, Reyes-Bonilla H, Thomé PE (2004) Different algal symbionts explain the vertical distribution of dominant reef corals in the eastern Pacific. Proc R Soc London B Biol Sci 271:1757–1763</w:t>
+          <w:rFonts w:cs="Times New Roman"/>
+          <w:color w:val="1A1A1A"/>
+        </w:rPr>
+        <w:t xml:space="preserve">Jokiel, P. L., &amp; Coles, S. L. (1977). Effects of temperature on the mortality and growth of Hawaiian reef corals. </w:t>
+      </w:r>
+      <w:r>
+        <w:rPr>
+          <w:rFonts w:cs="Times New Roman"/>
+          <w:i/>
+          <w:iCs/>
+          <w:color w:val="1A1A1A"/>
+        </w:rPr>
+        <w:t>Marine Biology</w:t>
+      </w:r>
+      <w:r>
+        <w:rPr>
+          <w:rFonts w:cs="Times New Roman"/>
+          <w:color w:val="1A1A1A"/>
+        </w:rPr>
+        <w:t xml:space="preserve">, </w:t>
+      </w:r>
+      <w:r>
+        <w:rPr>
+          <w:rFonts w:cs="Times New Roman"/>
+          <w:i/>
+          <w:iCs/>
+          <w:color w:val="1A1A1A"/>
+        </w:rPr>
+        <w:t>43</w:t>
+      </w:r>
+      <w:r>
+        <w:rPr>
+          <w:rFonts w:cs="Times New Roman"/>
+          <w:color w:val="1A1A1A"/>
+        </w:rPr>
+        <w:t>(3), 201-208</w:t>
       </w:r>
     </w:p>
     <w:p>
@@ -11245,48 +11323,14 @@
         <w:spacing w:line="360" w:lineRule="auto"/>
         <w:ind w:left="480" w:hanging="480"/>
         <w:rPr>
-          <w:rFonts w:cs="Times New Roman"/>
           <w:noProof/>
         </w:rPr>
       </w:pPr>
       <w:r>
         <w:rPr>
-          <w:rFonts w:cs="Times New Roman"/>
-          <w:color w:val="1A1A1A"/>
-        </w:rPr>
-        <w:t xml:space="preserve">Jokiel, P. L., &amp; Coles, S. L. (1977). Effects of temperature on the mortality and growth of Hawaiian reef corals. </w:t>
-      </w:r>
-      <w:r>
-        <w:rPr>
-          <w:rFonts w:cs="Times New Roman"/>
-          <w:i/>
-          <w:iCs/>
-          <w:color w:val="1A1A1A"/>
-        </w:rPr>
-        <w:t>Marine Biology</w:t>
-      </w:r>
-      <w:r>
-        <w:rPr>
-          <w:rFonts w:cs="Times New Roman"/>
-          <w:color w:val="1A1A1A"/>
-        </w:rPr>
-        <w:t xml:space="preserve">, </w:t>
-      </w:r>
-      <w:r>
-        <w:rPr>
-          <w:rFonts w:cs="Times New Roman"/>
-          <w:i/>
-          <w:iCs/>
-          <w:color w:val="1A1A1A"/>
-        </w:rPr>
-        <w:t>43</w:t>
-      </w:r>
-      <w:r>
-        <w:rPr>
-          <w:rFonts w:cs="Times New Roman"/>
-          <w:color w:val="1A1A1A"/>
-        </w:rPr>
-        <w:t>(3), 201-208</w:t>
+          <w:noProof/>
+        </w:rPr>
+        <w:t>Jones AM, Berkelmans R, Oppen MJH Van, Mieog JC, Sinclair W (2008) A community change in the algal endosymbionts of a scleractinian coral following a natural bleaching event: field evidence of acclimatization. Proc R Soc London B Biol Sci 275:1359–1365</w:t>
       </w:r>
     </w:p>
     <w:p>
@@ -11305,7 +11349,7 @@
         <w:rPr>
           <w:noProof/>
         </w:rPr>
-        <w:t>Jones AM, Berkelmans R, Oppen MJH Van, Mieog JC, Sinclair W (2008) A community change in the algal endosymbionts of a scleractinian coral following a natural bleaching event: field evidence of acclimatization. Proc R Soc London B Biol Sci 275:1359–1365</w:t>
+        <w:t>Kelmanson I V., Matz M V. (2003) Molecular basis and evolutionary origins of color diversity in great star coral Montastraea cavernosa (Scleractinia: Faviida). Mol Biol Evol 20:1125–1133</w:t>
       </w:r>
     </w:p>
     <w:p>
@@ -11324,7 +11368,7 @@
         <w:rPr>
           <w:noProof/>
         </w:rPr>
-        <w:t>Kelmanson I V., Matz M V. (2003) Molecular basis and evolutionary origins of color diversity in great star coral Montastraea cavernosa (Scleractinia: Faviida). Mol Biol Evol 20:1125–1133</w:t>
+        <w:t>LaJeunesse TC, Bhagooli R, Hidaka M, DeVantier L, Done T, Schmidt GW, Fitt WK, Hoegh-Guldberg O (2004) Closely related Symbiodinium spp. differ in relative dominance in coral reef host communities across environmental, latitudinal and biogeographic gradients. MEPS 284:147–161</w:t>
       </w:r>
     </w:p>
     <w:p>
@@ -11343,7 +11387,7 @@
         <w:rPr>
           <w:noProof/>
         </w:rPr>
-        <w:t>LaJeunesse TC, Bhagooli R, Hidaka M, DeVantier L, Done T, Schmidt GW, Fitt WK, Hoegh-Guldberg O (2004) Closely related Symbiodinium spp. differ in relative dominance in coral reef host communities across environmental, latitudinal and biogeographic gradients. MEPS 284:147–161</w:t>
+        <w:t>LaJeunesse TC, Thornhill DJ (2011) Improved resolution of reef-coral endosymbiont (Symbiodinium) species diversity, ecology, and evolution through psbA non-coding region genotyping. PLoS One 6</w:t>
       </w:r>
     </w:p>
     <w:p>
@@ -11362,7 +11406,7 @@
         <w:rPr>
           <w:noProof/>
         </w:rPr>
-        <w:t>LaJeunesse TC, Thornhill DJ (2011) Improved resolution of reef-coral endosymbiont (Symbiodinium) species diversity, ecology, and evolution through psbA non-coding region genotyping. PLoS One 6</w:t>
+        <w:t>LaJeunesse TC, Thornhill DJ, Cox EF, Stanton FG, Fitt WK, Schmidt GW (2004) High diversity and host specificity observed among symbiotic dinoflagellates in reef coral communities from Hawaii. Coral Reefs 23:596–603</w:t>
       </w:r>
     </w:p>
     <w:p>
@@ -11374,14 +11418,48 @@
         <w:spacing w:line="360" w:lineRule="auto"/>
         <w:ind w:left="480" w:hanging="480"/>
         <w:rPr>
+          <w:rFonts w:cs="Times New Roman"/>
           <w:noProof/>
         </w:rPr>
       </w:pPr>
       <w:r>
         <w:rPr>
-          <w:noProof/>
-        </w:rPr>
-        <w:t>LaJeunesse TC, Thornhill DJ, Cox EF, Stanton FG, Fitt WK, Schmidt GW (2004) High diversity and host specificity observed among symbiotic dinoflagellates in reef coral communities from Hawaii. Coral Reefs 23:596–603</w:t>
+          <w:rFonts w:cs="Times New Roman"/>
+          <w:color w:val="1A1A1A"/>
+        </w:rPr>
+        <w:t xml:space="preserve">Lesser, M. P., Mazel, C. H., Gorbunov, M. Y., &amp; Falkowski, P. G. (2004). Discovery of symbiotic nitrogen-fixing cyanobacteria in corals. </w:t>
+      </w:r>
+      <w:r>
+        <w:rPr>
+          <w:rFonts w:cs="Times New Roman"/>
+          <w:i/>
+          <w:iCs/>
+          <w:color w:val="1A1A1A"/>
+        </w:rPr>
+        <w:t>Science</w:t>
+      </w:r>
+      <w:r>
+        <w:rPr>
+          <w:rFonts w:cs="Times New Roman"/>
+          <w:color w:val="1A1A1A"/>
+        </w:rPr>
+        <w:t xml:space="preserve">, </w:t>
+      </w:r>
+      <w:r>
+        <w:rPr>
+          <w:rFonts w:cs="Times New Roman"/>
+          <w:i/>
+          <w:iCs/>
+          <w:color w:val="1A1A1A"/>
+        </w:rPr>
+        <w:t>305</w:t>
+      </w:r>
+      <w:r>
+        <w:rPr>
+          <w:rFonts w:cs="Times New Roman"/>
+          <w:color w:val="1A1A1A"/>
+        </w:rPr>
+        <w:t>(5686), 997-1000</w:t>
       </w:r>
     </w:p>
     <w:p>
@@ -11393,48 +11471,14 @@
         <w:spacing w:line="360" w:lineRule="auto"/>
         <w:ind w:left="480" w:hanging="480"/>
         <w:rPr>
-          <w:rFonts w:cs="Times New Roman"/>
           <w:noProof/>
         </w:rPr>
       </w:pPr>
       <w:r>
         <w:rPr>
-          <w:rFonts w:cs="Times New Roman"/>
-          <w:color w:val="1A1A1A"/>
-        </w:rPr>
-        <w:t xml:space="preserve">Lesser, M. P., Mazel, C. H., Gorbunov, M. Y., &amp; Falkowski, P. G. (2004). Discovery of symbiotic nitrogen-fixing cyanobacteria in corals. </w:t>
-      </w:r>
-      <w:r>
-        <w:rPr>
-          <w:rFonts w:cs="Times New Roman"/>
-          <w:i/>
-          <w:iCs/>
-          <w:color w:val="1A1A1A"/>
-        </w:rPr>
-        <w:t>Science</w:t>
-      </w:r>
-      <w:r>
-        <w:rPr>
-          <w:rFonts w:cs="Times New Roman"/>
-          <w:color w:val="1A1A1A"/>
-        </w:rPr>
-        <w:t xml:space="preserve">, </w:t>
-      </w:r>
-      <w:r>
-        <w:rPr>
-          <w:rFonts w:cs="Times New Roman"/>
-          <w:i/>
-          <w:iCs/>
-          <w:color w:val="1A1A1A"/>
-        </w:rPr>
-        <w:t>305</w:t>
-      </w:r>
-      <w:r>
-        <w:rPr>
-          <w:rFonts w:cs="Times New Roman"/>
-          <w:color w:val="1A1A1A"/>
-        </w:rPr>
-        <w:t>(5686), 997-1000</w:t>
+          <w:noProof/>
+        </w:rPr>
+        <w:t>Little AF, Oppen M van, Willis BL (2004) Flexibility in algal endosymbiosis: shapes growth in reef corals. Science (80- ) 304:1492–1494</w:t>
       </w:r>
     </w:p>
     <w:p>
@@ -11446,14 +11490,48 @@
         <w:spacing w:line="360" w:lineRule="auto"/>
         <w:ind w:left="480" w:hanging="480"/>
         <w:rPr>
+          <w:rFonts w:cs="Times New Roman"/>
           <w:noProof/>
         </w:rPr>
       </w:pPr>
       <w:r>
         <w:rPr>
-          <w:noProof/>
-        </w:rPr>
-        <w:t>Little AF, Oppen M van, Willis BL (2004) Flexibility in algal endosymbiosis: shapes growth in reef corals. Science (80- ) 304:1492–1494</w:t>
+          <w:rFonts w:cs="Times New Roman"/>
+          <w:color w:val="1A1A1A"/>
+        </w:rPr>
+        <w:t xml:space="preserve">Lowe, R. J., Falter, J. L., Monismith, S. G., &amp; Atkinson, M. J. (2009). Wave-driven circulation of a coastal reef-lagoon system. </w:t>
+      </w:r>
+      <w:r>
+        <w:rPr>
+          <w:rFonts w:cs="Times New Roman"/>
+          <w:i/>
+          <w:iCs/>
+          <w:color w:val="1A1A1A"/>
+        </w:rPr>
+        <w:t>Journal of Physical Oceanography</w:t>
+      </w:r>
+      <w:r>
+        <w:rPr>
+          <w:rFonts w:cs="Times New Roman"/>
+          <w:color w:val="1A1A1A"/>
+        </w:rPr>
+        <w:t xml:space="preserve">, </w:t>
+      </w:r>
+      <w:r>
+        <w:rPr>
+          <w:rFonts w:cs="Times New Roman"/>
+          <w:i/>
+          <w:iCs/>
+          <w:color w:val="1A1A1A"/>
+        </w:rPr>
+        <w:t>39</w:t>
+      </w:r>
+      <w:r>
+        <w:rPr>
+          <w:rFonts w:cs="Times New Roman"/>
+          <w:color w:val="1A1A1A"/>
+        </w:rPr>
+        <w:t>(4), 873-893</w:t>
       </w:r>
     </w:p>
     <w:p>
@@ -11466,7 +11544,7 @@
         <w:ind w:left="480" w:hanging="480"/>
         <w:rPr>
           <w:rFonts w:cs="Times New Roman"/>
-          <w:noProof/>
+          <w:color w:val="1A1A1A"/>
         </w:rPr>
       </w:pPr>
       <w:r>
@@ -11474,7 +11552,14 @@
           <w:rFonts w:cs="Times New Roman"/>
           <w:color w:val="1A1A1A"/>
         </w:rPr>
-        <w:t xml:space="preserve">Lowe, R. J., Falter, J. L., Monismith, S. G., &amp; Atkinson, M. J. (2009). Wave-driven circulation of a coastal reef-lagoon system. </w:t>
+        <w:t>Muscatine, L.</w:t>
+      </w:r>
+      <w:r>
+        <w:rPr>
+          <w:rFonts w:cs="Times New Roman"/>
+          <w:color w:val="1A1A1A"/>
+        </w:rPr>
+        <w:t xml:space="preserve">, &amp; Porter, J. W. (1977). Reef corals: mutualistic symbioses adapted to nutrient-poor environments. </w:t>
       </w:r>
       <w:r>
         <w:rPr>
@@ -11483,7 +11568,7 @@
           <w:iCs/>
           <w:color w:val="1A1A1A"/>
         </w:rPr>
-        <w:t>Journal of Physical Oceanography</w:t>
+        <w:t>Bioscience</w:t>
       </w:r>
       <w:r>
         <w:rPr>
@@ -11499,14 +11584,14 @@
           <w:iCs/>
           <w:color w:val="1A1A1A"/>
         </w:rPr>
-        <w:t>39</w:t>
+        <w:t>27</w:t>
       </w:r>
       <w:r>
         <w:rPr>
           <w:rFonts w:cs="Times New Roman"/>
           <w:color w:val="1A1A1A"/>
         </w:rPr>
-        <w:t>(4), 873-893</w:t>
+        <w:t>(7), 454-460</w:t>
       </w:r>
     </w:p>
     <w:p>
@@ -11527,14 +11612,7 @@
           <w:rFonts w:cs="Times New Roman"/>
           <w:color w:val="1A1A1A"/>
         </w:rPr>
-        <w:t>Muscatine, L.</w:t>
-      </w:r>
-      <w:r>
-        <w:rPr>
-          <w:rFonts w:cs="Times New Roman"/>
-          <w:color w:val="1A1A1A"/>
-        </w:rPr>
-        <w:t xml:space="preserve">, &amp; Porter, J. W. (1977). Reef corals: mutualistic symbioses adapted to nutrient-poor environments. </w:t>
+        <w:t xml:space="preserve">Oswald, F., Schmitt, F., Leutenegger, A., Ivanchenko, S., D'Angelo, C., Salih, A., ... &amp; Matz, M. V. (2007). Contributions of host and symbiont pigments to the coloration of reef corals. </w:t>
       </w:r>
       <w:r>
         <w:rPr>
@@ -11543,7 +11621,7 @@
           <w:iCs/>
           <w:color w:val="1A1A1A"/>
         </w:rPr>
-        <w:t>Bioscience</w:t>
+        <w:t>Febs Journal</w:t>
       </w:r>
       <w:r>
         <w:rPr>
@@ -11559,14 +11637,14 @@
           <w:iCs/>
           <w:color w:val="1A1A1A"/>
         </w:rPr>
-        <w:t>27</w:t>
+        <w:t>274</w:t>
       </w:r>
       <w:r>
         <w:rPr>
           <w:rFonts w:cs="Times New Roman"/>
           <w:color w:val="1A1A1A"/>
         </w:rPr>
-        <w:t>(7), 454-460</w:t>
+        <w:t>(4), 1102-1122</w:t>
       </w:r>
     </w:p>
     <w:p>
@@ -11579,15 +11657,15 @@
         <w:ind w:left="480" w:hanging="480"/>
         <w:rPr>
           <w:rFonts w:cs="Times New Roman"/>
+          <w:noProof/>
+        </w:rPr>
+      </w:pPr>
+      <w:r>
+        <w:rPr>
+          <w:rFonts w:cs="Times New Roman"/>
           <w:color w:val="1A1A1A"/>
         </w:rPr>
-      </w:pPr>
-      <w:r>
-        <w:rPr>
-          <w:rFonts w:cs="Times New Roman"/>
-          <w:color w:val="1A1A1A"/>
-        </w:rPr>
-        <w:t xml:space="preserve">Oswald, F., Schmitt, F., Leutenegger, A., Ivanchenko, S., D'Angelo, C., Salih, A., ... &amp; Matz, M. V. (2007). Contributions of host and symbiont pigments to the coloration of reef corals. </w:t>
+        <w:t xml:space="preserve">Padilla-Gamiño, J. L., Pochon, X., Bird, C., Concepcion, G. T., &amp; Gates, R. D. (2012). From parent to gamete: vertical transmission of Symbiodinium (Dinophyceae) ITS2 sequence assemblages in the reef building coral Montipora capitata. </w:t>
       </w:r>
       <w:r>
         <w:rPr>
@@ -11596,7 +11674,7 @@
           <w:iCs/>
           <w:color w:val="1A1A1A"/>
         </w:rPr>
-        <w:t>Febs Journal</w:t>
+        <w:t>PLoS One</w:t>
       </w:r>
       <w:r>
         <w:rPr>
@@ -11612,14 +11690,14 @@
           <w:iCs/>
           <w:color w:val="1A1A1A"/>
         </w:rPr>
-        <w:t>274</w:t>
+        <w:t>7</w:t>
       </w:r>
       <w:r>
         <w:rPr>
           <w:rFonts w:cs="Times New Roman"/>
           <w:color w:val="1A1A1A"/>
         </w:rPr>
-        <w:t>(4), 1102-1122</w:t>
+        <w:t>(6)</w:t>
       </w:r>
     </w:p>
     <w:p>
@@ -11631,48 +11709,14 @@
         <w:spacing w:line="360" w:lineRule="auto"/>
         <w:ind w:left="480" w:hanging="480"/>
         <w:rPr>
-          <w:rFonts w:cs="Times New Roman"/>
           <w:noProof/>
         </w:rPr>
       </w:pPr>
       <w:r>
         <w:rPr>
-          <w:rFonts w:cs="Times New Roman"/>
-          <w:color w:val="1A1A1A"/>
-        </w:rPr>
-        <w:t xml:space="preserve">Padilla-Gamiño, J. L., Pochon, X., Bird, C., Concepcion, G. T., &amp; Gates, R. D. (2012). From parent to gamete: vertical transmission of Symbiodinium (Dinophyceae) ITS2 sequence assemblages in the reef building coral Montipora capitata. </w:t>
-      </w:r>
-      <w:r>
-        <w:rPr>
-          <w:rFonts w:cs="Times New Roman"/>
-          <w:i/>
-          <w:iCs/>
-          <w:color w:val="1A1A1A"/>
-        </w:rPr>
-        <w:t>PLoS One</w:t>
-      </w:r>
-      <w:r>
-        <w:rPr>
-          <w:rFonts w:cs="Times New Roman"/>
-          <w:color w:val="1A1A1A"/>
-        </w:rPr>
-        <w:t xml:space="preserve">, </w:t>
-      </w:r>
-      <w:r>
-        <w:rPr>
-          <w:rFonts w:cs="Times New Roman"/>
-          <w:i/>
-          <w:iCs/>
-          <w:color w:val="1A1A1A"/>
-        </w:rPr>
-        <w:t>7</w:t>
-      </w:r>
-      <w:r>
-        <w:rPr>
-          <w:rFonts w:cs="Times New Roman"/>
-          <w:color w:val="1A1A1A"/>
-        </w:rPr>
-        <w:t>(6)</w:t>
+          <w:noProof/>
+        </w:rPr>
+        <w:t>Pochon X, Gates RD (2010) A new Symbiodinium clade (Dinophyceae) from soritid foraminifera in Hawai’i. Mol Phylogenet Evol 56:492–497</w:t>
       </w:r>
     </w:p>
     <w:p>
@@ -11684,14 +11728,46 @@
         <w:spacing w:line="360" w:lineRule="auto"/>
         <w:ind w:left="480" w:hanging="480"/>
         <w:rPr>
-          <w:noProof/>
+          <w:rFonts w:cs="Times New Roman"/>
+          <w:color w:val="1A1A1A"/>
         </w:rPr>
       </w:pPr>
       <w:r>
         <w:rPr>
-          <w:noProof/>
-        </w:rPr>
-        <w:t>Pochon X, Gates RD (2010) A new Symbiodinium clade (Dinophyceae) from soritid foraminifera in Hawai’i. Mol Phylogenet Evol 56:492–497</w:t>
+          <w:rFonts w:cs="Times New Roman"/>
+          <w:color w:val="1A1A1A"/>
+        </w:rPr>
+        <w:t>Poland, D. M., &amp; Coffroth, M. A.</w:t>
+      </w:r>
+      <w:r>
+        <w:rPr>
+          <w:rFonts w:cs="Times New Roman"/>
+          <w:color w:val="1A1A1A"/>
+        </w:rPr>
+        <w:t xml:space="preserve"> (2016)</w:t>
+      </w:r>
+      <w:r>
+        <w:rPr>
+          <w:rFonts w:cs="Times New Roman"/>
+          <w:color w:val="1A1A1A"/>
+        </w:rPr>
+        <w:t xml:space="preserve"> Trans-generational specificity within a cnidarian–algal symbiosis. </w:t>
+      </w:r>
+      <w:r>
+        <w:rPr>
+          <w:rFonts w:cs="Times New Roman"/>
+          <w:i/>
+          <w:iCs/>
+          <w:color w:val="1A1A1A"/>
+        </w:rPr>
+        <w:t>Coral Reefs</w:t>
+      </w:r>
+      <w:r>
+        <w:rPr>
+          <w:rFonts w:cs="Times New Roman"/>
+          <w:color w:val="1A1A1A"/>
+        </w:rPr>
+        <w:t>, 1-11</w:t>
       </w:r>
     </w:p>
     <w:p>
@@ -11704,7 +11780,7 @@
         <w:ind w:left="480" w:hanging="480"/>
         <w:rPr>
           <w:rFonts w:cs="Times New Roman"/>
-          <w:noProof/>
+          <w:color w:val="1A1A1A"/>
         </w:rPr>
       </w:pPr>
       <w:r>
@@ -11712,23 +11788,23 @@
           <w:rFonts w:cs="Times New Roman"/>
           <w:color w:val="1A1A1A"/>
         </w:rPr>
-        <w:t xml:space="preserve">Poland, D. M., &amp; Coffroth, M. A. Trans-generational specificity within a cnidarian–algal symbiosis. </w:t>
-      </w:r>
-      <w:r>
-        <w:rPr>
-          <w:rFonts w:cs="Times New Roman"/>
-          <w:i/>
-          <w:iCs/>
+        <w:t xml:space="preserve">R Core Team (2015) R: a language and environment for statistical computing. </w:t>
+      </w:r>
+      <w:proofErr w:type="gramStart"/>
+      <w:r>
+        <w:rPr>
+          <w:rFonts w:cs="Times New Roman"/>
           <w:color w:val="1A1A1A"/>
         </w:rPr>
-        <w:t>Coral Reefs</w:t>
-      </w:r>
+        <w:t>R Foundation for Statistical Computing, Vienna.</w:t>
+      </w:r>
+      <w:proofErr w:type="gramEnd"/>
       <w:r>
         <w:rPr>
           <w:rFonts w:cs="Times New Roman"/>
           <w:color w:val="1A1A1A"/>
         </w:rPr>
-        <w:t>, 1-11</w:t>
+        <w:t xml:space="preserve"> https://R-project.org/</w:t>
       </w:r>
     </w:p>
     <w:p>
@@ -11740,14 +11816,48 @@
         <w:spacing w:line="360" w:lineRule="auto"/>
         <w:ind w:left="480" w:hanging="480"/>
         <w:rPr>
-          <w:noProof/>
+          <w:rFonts w:cs="Times New Roman"/>
+          <w:color w:val="1A1A1A"/>
         </w:rPr>
       </w:pPr>
       <w:r>
         <w:rPr>
-          <w:noProof/>
-        </w:rPr>
-        <w:t>Rowan R (2004) Thermal adaptation in reef coral symbionts. Nat Publ Gr 430:742</w:t>
+          <w:rFonts w:cs="Times New Roman"/>
+          <w:color w:val="1A1A1A"/>
+        </w:rPr>
+        <w:t xml:space="preserve">Ritson-Williams R, Gates RD (2016a) Kaneohe Bay seawater temperature data 2014 and 2015, </w:t>
+      </w:r>
+      <w:proofErr w:type="spellStart"/>
+      <w:r>
+        <w:rPr>
+          <w:rFonts w:cs="Times New Roman"/>
+          <w:color w:val="1A1A1A"/>
+        </w:rPr>
+        <w:t>Zenodo</w:t>
+      </w:r>
+      <w:proofErr w:type="spellEnd"/>
+      <w:r>
+        <w:rPr>
+          <w:rFonts w:cs="Times New Roman"/>
+          <w:color w:val="1A1A1A"/>
+        </w:rPr>
+        <w:t>, doi</w:t>
+      </w:r>
+      <w:proofErr w:type="gramStart"/>
+      <w:r>
+        <w:rPr>
+          <w:rFonts w:cs="Times New Roman"/>
+          <w:color w:val="1A1A1A"/>
+        </w:rPr>
+        <w:t>:10.5281</w:t>
+      </w:r>
+      <w:proofErr w:type="gramEnd"/>
+      <w:r>
+        <w:rPr>
+          <w:rFonts w:cs="Times New Roman"/>
+          <w:color w:val="1A1A1A"/>
+        </w:rPr>
+        <w:t>/zenodo.53226</w:t>
       </w:r>
     </w:p>
     <w:p>
@@ -11759,15 +11869,51 @@
         <w:spacing w:line="360" w:lineRule="auto"/>
         <w:ind w:left="480" w:hanging="480"/>
         <w:rPr>
+          <w:rFonts w:cs="Times New Roman"/>
           <w:noProof/>
         </w:rPr>
       </w:pPr>
       <w:r>
         <w:rPr>
-          <w:noProof/>
-        </w:rPr>
-        <w:t>Rowan R, Knowltono N, Paine RT (1995) Intraspecific diversity and ecological zonation in coral-algal symbiosis. Proc Natl Acad Sci 92:2850–2853</w:t>
-      </w:r>
+          <w:rFonts w:cs="Times New Roman"/>
+          <w:color w:val="1A1A1A"/>
+        </w:rPr>
+        <w:t xml:space="preserve">Ritson-Williams R, Gates RD (2016b) Kaneohe Bay light data 2014 and 2015, </w:t>
+      </w:r>
+      <w:proofErr w:type="spellStart"/>
+      <w:r>
+        <w:rPr>
+          <w:rFonts w:cs="Times New Roman"/>
+          <w:color w:val="1A1A1A"/>
+        </w:rPr>
+        <w:t>Zenodo</w:t>
+      </w:r>
+      <w:proofErr w:type="spellEnd"/>
+      <w:r>
+        <w:rPr>
+          <w:rFonts w:cs="Times New Roman"/>
+          <w:color w:val="1A1A1A"/>
+        </w:rPr>
+        <w:t>, doi</w:t>
+      </w:r>
+      <w:proofErr w:type="gramStart"/>
+      <w:r>
+        <w:rPr>
+          <w:rFonts w:cs="Times New Roman"/>
+          <w:color w:val="1A1A1A"/>
+        </w:rPr>
+        <w:t>:10.5281</w:t>
+      </w:r>
+      <w:proofErr w:type="gramEnd"/>
+      <w:r>
+        <w:rPr>
+          <w:rFonts w:cs="Times New Roman"/>
+          <w:color w:val="1A1A1A"/>
+        </w:rPr>
+        <w:t>/zenodo.53227</w:t>
+      </w:r>
+      <w:bookmarkStart w:id="0" w:name="_GoBack"/>
+      <w:bookmarkEnd w:id="0"/>
     </w:p>
     <w:p>
       <w:pPr>
@@ -11785,7 +11931,7 @@
         <w:rPr>
           <w:noProof/>
         </w:rPr>
-        <w:t>Salih A, Larkum A, Cox G, Kühl M, Hoegh-Guldberg O (2000) Fluorescent pigments in corals are photoprotective. Nature 408:850–853</w:t>
+        <w:t>Rowan R (2004) Thermal adaptation in reef coral symbionts. Nat Publ Gr 430:742</w:t>
       </w:r>
     </w:p>
     <w:p>
@@ -11804,7 +11950,13 @@
         <w:rPr>
           <w:noProof/>
         </w:rPr>
-        <w:t>Sampayo EM, Franceschinis L, Hoegh-Guldberg O, Dove S (2007) Niche partitioning of closely related symbiotic dinoflagellates. Mol Ecol 16:3721–3733</w:t>
+        <w:t>Rowan R, Knowlton</w:t>
+      </w:r>
+      <w:r>
+        <w:rPr>
+          <w:noProof/>
+        </w:rPr>
+        <w:t xml:space="preserve"> N, Paine RT (1995) Intraspecific diversity and ecological zonation in coral-algal symbiosis. Proc Natl Acad Sci 92:2850–2853</w:t>
       </w:r>
     </w:p>
     <w:p>
@@ -11816,48 +11968,14 @@
         <w:spacing w:line="360" w:lineRule="auto"/>
         <w:ind w:left="480" w:hanging="480"/>
         <w:rPr>
-          <w:rFonts w:cs="Times New Roman"/>
           <w:noProof/>
         </w:rPr>
       </w:pPr>
       <w:r>
         <w:rPr>
-          <w:rFonts w:cs="Times New Roman"/>
-          <w:color w:val="1A1A1A"/>
-        </w:rPr>
-        <w:t xml:space="preserve">Shore-Maggio, A., Runyon, C. M., Ushijima, B., Aeby, G. S., &amp; Callahan, S. M. (2015). Differences in Bacterial Community Structure in Two Color Morphs of the Hawaiian Reef Coral Montipora capitata. </w:t>
-      </w:r>
-      <w:r>
-        <w:rPr>
-          <w:rFonts w:cs="Times New Roman"/>
-          <w:i/>
-          <w:iCs/>
-          <w:color w:val="1A1A1A"/>
-        </w:rPr>
-        <w:t>Applied and environmental microbiology</w:t>
-      </w:r>
-      <w:r>
-        <w:rPr>
-          <w:rFonts w:cs="Times New Roman"/>
-          <w:color w:val="1A1A1A"/>
-        </w:rPr>
-        <w:t xml:space="preserve">, </w:t>
-      </w:r>
-      <w:r>
-        <w:rPr>
-          <w:rFonts w:cs="Times New Roman"/>
-          <w:i/>
-          <w:iCs/>
-          <w:color w:val="1A1A1A"/>
-        </w:rPr>
-        <w:t>81</w:t>
-      </w:r>
-      <w:r>
-        <w:rPr>
-          <w:rFonts w:cs="Times New Roman"/>
-          <w:color w:val="1A1A1A"/>
-        </w:rPr>
-        <w:t>(20), 7312-7318</w:t>
+          <w:noProof/>
+        </w:rPr>
+        <w:t>Salih A, Larkum A, Cox G, Kühl M, Hoegh-Guldberg O (2000) Fluorescent pigments in corals are photoprotective. Nature 408:850–853</w:t>
       </w:r>
     </w:p>
     <w:p>
@@ -11876,7 +11994,7 @@
         <w:rPr>
           <w:noProof/>
         </w:rPr>
-        <w:t>Silverstein RN, Correa AMS, Baker AC (2012) Specificity is rarely absolute in coral-algal symbiosis: implications for coral response to climate change. Proc Biol Sci 279:2609–18</w:t>
+        <w:t>Sampayo EM, Franceschinis L, Hoegh-Guldberg O, Dove S (2007) Niche partitioning of closely related symbiotic dinoflagellates. Mol Ecol 16:3721–3733</w:t>
       </w:r>
     </w:p>
     <w:p>
@@ -11888,14 +12006,48 @@
         <w:spacing w:line="360" w:lineRule="auto"/>
         <w:ind w:left="480" w:hanging="480"/>
         <w:rPr>
+          <w:rFonts w:cs="Times New Roman"/>
           <w:noProof/>
         </w:rPr>
       </w:pPr>
       <w:r>
         <w:rPr>
-          <w:noProof/>
-        </w:rPr>
-        <w:t>Smith S V., Kimmerer WJ, Laws EA, Brock RE, Walsh TW (1981) Kaneohe Bay Sewage Diversion Experiment: perspectives on ecosystem responses to nutritional perturbation.</w:t>
+          <w:rFonts w:cs="Times New Roman"/>
+          <w:color w:val="1A1A1A"/>
+        </w:rPr>
+        <w:t xml:space="preserve">Shore-Maggio, A., Runyon, C. M., Ushijima, B., Aeby, G. S., &amp; Callahan, S. M. (2015). Differences in Bacterial Community Structure in Two Color Morphs of the Hawaiian Reef Coral Montipora capitata. </w:t>
+      </w:r>
+      <w:r>
+        <w:rPr>
+          <w:rFonts w:cs="Times New Roman"/>
+          <w:i/>
+          <w:iCs/>
+          <w:color w:val="1A1A1A"/>
+        </w:rPr>
+        <w:t>Applied and environmental microbiology</w:t>
+      </w:r>
+      <w:r>
+        <w:rPr>
+          <w:rFonts w:cs="Times New Roman"/>
+          <w:color w:val="1A1A1A"/>
+        </w:rPr>
+        <w:t xml:space="preserve">, </w:t>
+      </w:r>
+      <w:r>
+        <w:rPr>
+          <w:rFonts w:cs="Times New Roman"/>
+          <w:i/>
+          <w:iCs/>
+          <w:color w:val="1A1A1A"/>
+        </w:rPr>
+        <w:t>81</w:t>
+      </w:r>
+      <w:r>
+        <w:rPr>
+          <w:rFonts w:cs="Times New Roman"/>
+          <w:color w:val="1A1A1A"/>
+        </w:rPr>
+        <w:t>(20), 7312-7318</w:t>
       </w:r>
     </w:p>
     <w:p>
@@ -11914,7 +12066,7 @@
         <w:rPr>
           <w:noProof/>
         </w:rPr>
-        <w:t>Stat M, Bird CE, Pochon X, Chasqui L, Chauka LJ, Concepcion GT, Logan D, Takabayashi M, Toonen RJ, Gates RD (2011) Variation in Symbiodinium ITS2 sequence assemblages among coral colonies. PLoS One 6:1–13</w:t>
+        <w:t>Silverstein RN, Correa AMS, Baker AC (2012) Specificity is rarely absolute in coral-algal symbiosis: implications for coral response to climate change. Proc Biol Sci 279:2609–18</w:t>
       </w:r>
     </w:p>
     <w:p>
@@ -11926,48 +12078,14 @@
         <w:spacing w:line="360" w:lineRule="auto"/>
         <w:ind w:left="480" w:hanging="480"/>
         <w:rPr>
-          <w:rFonts w:cs="Times New Roman"/>
           <w:noProof/>
         </w:rPr>
       </w:pPr>
       <w:r>
         <w:rPr>
-          <w:rFonts w:cs="Times New Roman"/>
-          <w:color w:val="1A1A1A"/>
-        </w:rPr>
-        <w:t xml:space="preserve">Takabayashi, M., &amp; Hoegh-Guldberg, O. (1995). Ecological and physiological differences between two colour morphs of the coral Pocillopora damicornis. </w:t>
-      </w:r>
-      <w:r>
-        <w:rPr>
-          <w:rFonts w:cs="Times New Roman"/>
-          <w:i/>
-          <w:iCs/>
-          <w:color w:val="1A1A1A"/>
-        </w:rPr>
-        <w:t>Marine Biology</w:t>
-      </w:r>
-      <w:r>
-        <w:rPr>
-          <w:rFonts w:cs="Times New Roman"/>
-          <w:color w:val="1A1A1A"/>
-        </w:rPr>
-        <w:t xml:space="preserve">, </w:t>
-      </w:r>
-      <w:r>
-        <w:rPr>
-          <w:rFonts w:cs="Times New Roman"/>
-          <w:i/>
-          <w:iCs/>
-          <w:color w:val="1A1A1A"/>
-        </w:rPr>
-        <w:t>123</w:t>
-      </w:r>
-      <w:r>
-        <w:rPr>
-          <w:rFonts w:cs="Times New Roman"/>
-          <w:color w:val="1A1A1A"/>
-        </w:rPr>
-        <w:t>(4), 705-714</w:t>
+          <w:noProof/>
+        </w:rPr>
+        <w:t>Smith S V., Kimmerer WJ, Laws EA, Brock RE, Walsh TW (1981) Kaneohe Bay Sewage Diversion Experiment: perspectives on ecosystem responses to nutritional perturbation.</w:t>
       </w:r>
     </w:p>
     <w:p>
@@ -11979,55 +12097,14 @@
         <w:spacing w:line="360" w:lineRule="auto"/>
         <w:ind w:left="480" w:hanging="480"/>
         <w:rPr>
-          <w:rFonts w:cs="Times New Roman"/>
-          <w:color w:val="1A1A1A"/>
+          <w:noProof/>
         </w:rPr>
       </w:pPr>
       <w:r>
         <w:rPr>
-          <w:rFonts w:cs="Times New Roman"/>
-          <w:color w:val="1A1A1A"/>
-        </w:rPr>
-        <w:t xml:space="preserve">Thornhill, D. J., Fitt, W. K., &amp; Schmidt, G. W. (2006). Highly stable symbioses among western Atlantic brooding corals. </w:t>
-      </w:r>
-      <w:r>
-        <w:rPr>
-          <w:rFonts w:cs="Times New Roman"/>
-          <w:i/>
-          <w:iCs/>
-          <w:color w:val="1A1A1A"/>
-        </w:rPr>
-        <w:t>Coral Reefs</w:t>
-      </w:r>
-      <w:r>
-        <w:rPr>
-          <w:rFonts w:cs="Times New Roman"/>
-          <w:color w:val="1A1A1A"/>
-        </w:rPr>
-        <w:t xml:space="preserve">, </w:t>
-      </w:r>
-      <w:r>
-        <w:rPr>
-          <w:rFonts w:cs="Times New Roman"/>
-          <w:i/>
-          <w:iCs/>
-          <w:color w:val="1A1A1A"/>
-        </w:rPr>
-        <w:t>25</w:t>
-      </w:r>
-      <w:r>
-        <w:rPr>
-          <w:rFonts w:cs="Times New Roman"/>
-          <w:color w:val="1A1A1A"/>
-        </w:rPr>
-        <w:t>(4), 515-519</w:t>
-      </w:r>
-      <w:r>
-        <w:rPr>
-          <w:rFonts w:cs="Times New Roman"/>
-          <w:color w:val="1A1A1A"/>
-        </w:rPr>
-        <w:t xml:space="preserve"> </w:t>
+          <w:noProof/>
+        </w:rPr>
+        <w:t>Stat M, Bird CE, Pochon X, Chasqui L, Chauka LJ, Concepcion GT, Logan D, Takabayashi M, Toonen RJ, Gates RD (2011) Variation in Symbiodinium ITS2 sequence assemblages among coral colonies. PLoS One 6:1–13</w:t>
       </w:r>
     </w:p>
     <w:p>
@@ -12040,15 +12117,15 @@
         <w:ind w:left="480" w:hanging="480"/>
         <w:rPr>
           <w:rFonts w:cs="Times New Roman"/>
+          <w:noProof/>
+        </w:rPr>
+      </w:pPr>
+      <w:r>
+        <w:rPr>
+          <w:rFonts w:cs="Times New Roman"/>
           <w:color w:val="1A1A1A"/>
         </w:rPr>
-      </w:pPr>
-      <w:r>
-        <w:rPr>
-          <w:rFonts w:cs="Times New Roman"/>
-          <w:color w:val="1A1A1A"/>
-        </w:rPr>
-        <w:t xml:space="preserve">Todd, P., Sidle, R., &amp; Chou, L. (2002). Plastic corals from Singapore: 2. </w:t>
+        <w:t xml:space="preserve">Takabayashi, M., &amp; Hoegh-Guldberg, O. (1995). Ecological and physiological differences between two colour morphs of the coral Pocillopora damicornis. </w:t>
       </w:r>
       <w:r>
         <w:rPr>
@@ -12057,7 +12134,7 @@
           <w:iCs/>
           <w:color w:val="1A1A1A"/>
         </w:rPr>
-        <w:t>Coral reefs</w:t>
+        <w:t>Marine Biology</w:t>
       </w:r>
       <w:r>
         <w:rPr>
@@ -12073,14 +12150,14 @@
           <w:iCs/>
           <w:color w:val="1A1A1A"/>
         </w:rPr>
-        <w:t>21</w:t>
+        <w:t>123</w:t>
       </w:r>
       <w:r>
         <w:rPr>
           <w:rFonts w:cs="Times New Roman"/>
           <w:color w:val="1A1A1A"/>
         </w:rPr>
-        <w:t>(4), 407-408</w:t>
+        <w:t>(4), 705-714</w:t>
       </w:r>
     </w:p>
     <w:p>
@@ -12093,7 +12170,7 @@
         <w:ind w:left="480" w:hanging="480"/>
         <w:rPr>
           <w:rFonts w:cs="Times New Roman"/>
-          <w:noProof/>
+          <w:color w:val="1A1A1A"/>
         </w:rPr>
       </w:pPr>
       <w:r>
@@ -12101,7 +12178,7 @@
           <w:rFonts w:cs="Times New Roman"/>
           <w:color w:val="1A1A1A"/>
         </w:rPr>
-        <w:t xml:space="preserve">Yuyama, I., Harii, S., &amp; Hidaka, M. (2012). Algal symbiont type affects gene expression in juveniles of the coral Acropora tenuis exposed to thermal stress. </w:t>
+        <w:t xml:space="preserve">Thornhill, D. J., Fitt, W. K., &amp; Schmidt, G. W. (2006). Highly stable symbioses among western Atlantic brooding corals. </w:t>
       </w:r>
       <w:r>
         <w:rPr>
@@ -12110,7 +12187,7 @@
           <w:iCs/>
           <w:color w:val="1A1A1A"/>
         </w:rPr>
-        <w:t>Marine environmental research</w:t>
+        <w:t>Coral Reefs</w:t>
       </w:r>
       <w:r>
         <w:rPr>
@@ -12126,14 +12203,21 @@
           <w:iCs/>
           <w:color w:val="1A1A1A"/>
         </w:rPr>
-        <w:t>76</w:t>
+        <w:t>25</w:t>
       </w:r>
       <w:r>
         <w:rPr>
           <w:rFonts w:cs="Times New Roman"/>
           <w:color w:val="1A1A1A"/>
         </w:rPr>
-        <w:t>, 41-47</w:t>
+        <w:t>(4), 515-519</w:t>
+      </w:r>
+      <w:r>
+        <w:rPr>
+          <w:rFonts w:cs="Times New Roman"/>
+          <w:color w:val="1A1A1A"/>
+        </w:rPr>
+        <w:t xml:space="preserve"> </w:t>
       </w:r>
     </w:p>
     <w:p>
@@ -12146,6 +12230,112 @@
         <w:ind w:left="480" w:hanging="480"/>
         <w:rPr>
           <w:rFonts w:cs="Times New Roman"/>
+          <w:color w:val="1A1A1A"/>
+        </w:rPr>
+      </w:pPr>
+      <w:r>
+        <w:rPr>
+          <w:rFonts w:cs="Times New Roman"/>
+          <w:color w:val="1A1A1A"/>
+        </w:rPr>
+        <w:t xml:space="preserve">Todd, P., Sidle, R., &amp; Chou, L. (2002). Plastic corals from Singapore: 2. </w:t>
+      </w:r>
+      <w:r>
+        <w:rPr>
+          <w:rFonts w:cs="Times New Roman"/>
+          <w:i/>
+          <w:iCs/>
+          <w:color w:val="1A1A1A"/>
+        </w:rPr>
+        <w:t>Coral reefs</w:t>
+      </w:r>
+      <w:r>
+        <w:rPr>
+          <w:rFonts w:cs="Times New Roman"/>
+          <w:color w:val="1A1A1A"/>
+        </w:rPr>
+        <w:t xml:space="preserve">, </w:t>
+      </w:r>
+      <w:r>
+        <w:rPr>
+          <w:rFonts w:cs="Times New Roman"/>
+          <w:i/>
+          <w:iCs/>
+          <w:color w:val="1A1A1A"/>
+        </w:rPr>
+        <w:t>21</w:t>
+      </w:r>
+      <w:r>
+        <w:rPr>
+          <w:rFonts w:cs="Times New Roman"/>
+          <w:color w:val="1A1A1A"/>
+        </w:rPr>
+        <w:t>(4), 407-408</w:t>
+      </w:r>
+    </w:p>
+    <w:p>
+      <w:pPr>
+        <w:widowControl w:val="0"/>
+        <w:autoSpaceDE w:val="0"/>
+        <w:autoSpaceDN w:val="0"/>
+        <w:adjustRightInd w:val="0"/>
+        <w:spacing w:line="360" w:lineRule="auto"/>
+        <w:ind w:left="480" w:hanging="480"/>
+        <w:rPr>
+          <w:rFonts w:cs="Times New Roman"/>
+          <w:noProof/>
+        </w:rPr>
+      </w:pPr>
+      <w:r>
+        <w:rPr>
+          <w:rFonts w:cs="Times New Roman"/>
+          <w:color w:val="1A1A1A"/>
+        </w:rPr>
+        <w:t xml:space="preserve">Yuyama, I., Harii, S., &amp; Hidaka, M. (2012). Algal symbiont type affects gene expression in juveniles of the coral Acropora tenuis exposed to thermal stress. </w:t>
+      </w:r>
+      <w:r>
+        <w:rPr>
+          <w:rFonts w:cs="Times New Roman"/>
+          <w:i/>
+          <w:iCs/>
+          <w:color w:val="1A1A1A"/>
+        </w:rPr>
+        <w:t>Marine environmental research</w:t>
+      </w:r>
+      <w:r>
+        <w:rPr>
+          <w:rFonts w:cs="Times New Roman"/>
+          <w:color w:val="1A1A1A"/>
+        </w:rPr>
+        <w:t xml:space="preserve">, </w:t>
+      </w:r>
+      <w:r>
+        <w:rPr>
+          <w:rFonts w:cs="Times New Roman"/>
+          <w:i/>
+          <w:iCs/>
+          <w:color w:val="1A1A1A"/>
+        </w:rPr>
+        <w:t>76</w:t>
+      </w:r>
+      <w:r>
+        <w:rPr>
+          <w:rFonts w:cs="Times New Roman"/>
+          <w:color w:val="1A1A1A"/>
+        </w:rPr>
+        <w:t>, 41-47</w:t>
+      </w:r>
+    </w:p>
+    <w:p>
+      <w:pPr>
+        <w:widowControl w:val="0"/>
+        <w:autoSpaceDE w:val="0"/>
+        <w:autoSpaceDN w:val="0"/>
+        <w:adjustRightInd w:val="0"/>
+        <w:spacing w:line="360" w:lineRule="auto"/>
+        <w:ind w:left="480" w:hanging="480"/>
+        <w:rPr>
+          <w:rFonts w:cs="Times New Roman"/>
         </w:rPr>
       </w:pPr>
       <w:r>
@@ -12483,15 +12673,6 @@
         <w:t xml:space="preserve"> across Kāne’ohe Bay, O’ahu, Hawai’i, USA</w:t>
       </w:r>
     </w:p>
-    <w:p>
-      <w:pPr>
-        <w:spacing w:line="360" w:lineRule="auto"/>
-        <w:rPr>
-          <w:rFonts w:cs="Times New Roman"/>
-        </w:rPr>
-      </w:pPr>
-    </w:p>
-    <w:p/>
     <w:sectPr>
       <w:pgSz w:w="12240" w:h="15840"/>
       <w:pgMar w:top="1440" w:right="1440" w:bottom="1440" w:left="1440" w:header="720" w:footer="720" w:gutter="0"/>

</xml_diff>